<commit_message>
spell check and pagination fixed for chs 1 and 2
</commit_message>
<xml_diff>
--- a/writing/chapter-drafts/chapters-1-2-2020-03-01.docx
+++ b/writing/chapter-drafts/chapters-1-2-2020-03-01.docx
@@ -196,6 +196,34 @@
         </w:rPr>
         <w:br/>
         <w:t>Chancellor Jackman Graduate Student Fellowships in the Humanities</w:t>
+      </w:r>
+    </w:p>
+    <w:p>
+      <w:pPr>
+        <w:pStyle w:val="Paragraph"/>
+        <w:spacing w:line="240" w:lineRule="auto"/>
+        <w:ind w:firstLine="0"/>
+        <w:jc w:val="center"/>
+        <w:rPr>
+          <w:color w:val="000000"/>
+        </w:rPr>
+      </w:pPr>
+    </w:p>
+    <w:p>
+      <w:pPr>
+        <w:pStyle w:val="Paragraph"/>
+        <w:spacing w:line="240" w:lineRule="auto"/>
+        <w:ind w:firstLine="0"/>
+        <w:jc w:val="center"/>
+        <w:rPr>
+          <w:color w:val="000000"/>
+        </w:rPr>
+      </w:pPr>
+      <w:r>
+        <w:rPr>
+          <w:color w:val="000000"/>
+        </w:rPr>
+        <w:t>Approved by Alex Gillespie, supervisor</w:t>
       </w:r>
     </w:p>
     <w:p>
@@ -645,7 +673,7 @@
         <w:rPr>
           <w:color w:val="000000"/>
         </w:rPr>
-        <w:t>, that “in fact ‘aesthetic value’ is nothing more or other than cultural capital" (332). Guillory’s sociological history of literary canons is a well-established part of literary studies, which will take on new dimensions as I apply to to the current moment of digital databases. In the eighteenth century, he argues, the cultural capital of vernacular English literature is defined by its use within the school system to enable and restrict social mobility. English vernacular literature first begins to accumulate cultural capital in middle-class schools where it is “a substitute for the study of Greek and Latin, but with the same object of producing a linguistic sign of social distinction” (97) that would allow readers to improve and signify their social standing. The public re-assessment of literature described by Gamer and Taylor is, for Guillory, “the first crisis in the status of the vernacular canon, the problem of assimilating new vernacular genres such as the novel” (xi), which seem in danger of affording too much social mobility by offering too little literary distinction for social elites.</w:t>
+        <w:t>, that “in fact ‘aesthetic value’ is nothing more or other than cultural capital" (332). Guillory’s sociological history of literary canons is a well-established part of literary studies, which will take on new dimensions as I apply to the current moment of digital databases. In the eighteenth century, he argues, the cultural capital of vernacular English literature is defined by its use within the school system to enable and restrict social mobility. English vernacular literature first begins to accumulate cultural capital in middle-class schools where it is “a substitute for the study of Greek and Latin, but with the same object of producing a linguistic sign of social distinction” (97) that would allow readers to improve and signify their social standing. The public re-assessment of literature described by Gamer and Taylor is, for Guillory, “the first crisis in the status of the vernacular canon, the problem of assimilating new vernacular genres such as the novel” (xi), which seem in danger of affording too much social mobility by offering too little literary distinction for social elites.</w:t>
       </w:r>
       <w:r>
         <w:rPr>
@@ -795,7 +823,19 @@
         <w:rPr>
           <w:color w:val="000000"/>
         </w:rPr>
-        <w:t xml:space="preserve"> do this work,” she insists, “it’s that it’s yet to sufficiently do so” (n. pag.). Bode, too, despite her strong critique of distant reading as it has been practiced by Moretti and Jockers, does not blame distant reading itself. Distant-readers like Moretti and Jockers, she argues, “while claiming direct and objective access to ‘everything,’ … represent and explore only a very limited proportion of the literary system, and do so in an abstract and ahistorical way” (78). Klein, like Bode, calls for “more corpora—more accessible corpora—that perform the work of recovery or resistance” to allow research “beyond quote ‘representative’ samples, which tend to reproduce the same inequities of representation that affect our cultural record as a whole” (n. pag.). This framing re-creates, at the cite of the corpus, the identical narratives of exclusion and representation which were previously located in critiques of the canon.</w:t>
+        <w:t xml:space="preserve"> do this work,” she insists, “it’s that it’s yet to sufficiently do so” (n. pag.). Bode, too, despite her strong critique of distant reading as it has been practiced by Moretti and Jockers, does not blame distant reading itself. Distant-readers like Moretti and Jockers, she argues, “while claiming direct and objective access to ‘everything,’ … represent and explore only a very limited proportion of the literary system, and do so in an abstract and ahistorical way” (78). Klein, like Bode, calls for “more corpora—more accessible corpora—that perform the work of recovery or resistance” to allow research “beyond quote ‘representative’ samples, which tend to reproduce the same inequities of representation that affect our cultural record as a whole” (n. pag.). This framing re-creates, at the </w:t>
+      </w:r>
+      <w:r>
+        <w:rPr>
+          <w:color w:val="000000"/>
+        </w:rPr>
+        <w:t>site</w:t>
+      </w:r>
+      <w:r>
+        <w:rPr>
+          <w:color w:val="000000"/>
+        </w:rPr>
+        <w:t xml:space="preserve"> of the corpus, the identical narratives of exclusion and representation which were previously located in critiques of the canon.</w:t>
       </w:r>
     </w:p>
     <w:p>
@@ -1226,7 +1266,19 @@
         <w:rPr>
           <w:color w:val="000000"/>
         </w:rPr>
-        <w:t xml:space="preserve">To bring these principles into the field of Digital Humanities by way of an example, I want to offer an alternative geneaology for the practice of distant reading itself. Rachel Buurma and Laura Heffernen provide a valuable </w:t>
+        <w:t xml:space="preserve">To bring these principles into the field of Digital Humanities by way of an example, I want to offer an alternative </w:t>
+      </w:r>
+      <w:r>
+        <w:rPr>
+          <w:color w:val="000000"/>
+        </w:rPr>
+        <w:t>genealogy</w:t>
+      </w:r>
+      <w:r>
+        <w:rPr>
+          <w:color w:val="000000"/>
+        </w:rPr>
+        <w:t xml:space="preserve"> for the practice of distant reading itself. Rachel Buurma and Laura Heffernen provide a valuable </w:t>
       </w:r>
       <w:hyperlink r:id="rId13" w:history="1">
         <w:r>
@@ -1282,7 +1334,14 @@
           <w:i/>
           <w:color w:val="000000"/>
         </w:rPr>
-        <w:t>Index Thomisticus</w:t>
+        <w:t xml:space="preserve">Index </w:t>
+      </w:r>
+      <w:r>
+        <w:rPr>
+          <w:i/>
+          <w:color w:val="000000"/>
+        </w:rPr>
+        <w:t>Thomasticus</w:t>
       </w:r>
       <w:r>
         <w:rPr>
@@ -1477,7 +1536,7 @@
           <w:sz w:val="24"/>
           <w:szCs w:val="24"/>
         </w:rPr>
-        <w:t xml:space="preserve"> algorithm studies is therefore a crucial background for my work — but “critical” is literally in the name of of the field, and I still seek to be post-critical and reparative. As I encounter the limitations of the various information and tools through which I attempt to understand the 1790s, my goal is to do something other than facilely observe that they are limited. Instead, I want to identify the best ways to continue building on their foundations. In a digital humanities context, a focus on building connections can be mundanely practical: typing indexes from print works into spreadsheets, correcting errors within datasets, writing programs to process metadata: all of these maintain the functional usability of existing resources in new contexts. When this kind of extended, detail-oriented labour is combined with serious reflection on the histories and possible futures of these resources, I contend, they bring us to new knowledge. In this, maintaining and using digital resources is also a way to repair them — and to produce reparative readings of their contents.</w:t>
+        <w:t xml:space="preserve"> algorithm studies is therefore a crucial background for my work — but “critical” is literally in the name of the field, and I still seek to be post-critical and reparative. As I encounter the limitations of the various information and tools through which I attempt to understand the 1790s, my goal is to do something other than facilely observe that they are limited. Instead, I want to identify the best ways to continue building on their foundations. In a digital humanities context, a focus on building connections can be mundanely practical: typing indexes from print works into spreadsheets, correcting errors within datasets, writing programs to process metadata: all of these maintain the functional usability of existing resources in new contexts. When this kind of extended, detail-oriented labour is combined with serious reflection on the histories and possible futures of these resources, I contend, they bring us to new knowledge. In this, maintaining and using digital resources is also a way to repair them — and to produce reparative readings of their contents.</w:t>
       </w:r>
     </w:p>
     <w:p>
@@ -1603,7 +1662,19 @@
         <w:rPr>
           <w:color w:val="000000"/>
         </w:rPr>
-        <w:t xml:space="preserve"> a field like literature, however, the “graphical force” of something like a network graph or even a simple pie chart “conceals what the statistician knows very well — that no ‘data’ preexist their </w:t>
+        <w:t xml:space="preserve"> a field like literature, however, the “graphical force” of something like a network graph or even a simple pie chart “conceals what the statistician knows very well — that no ‘data’ </w:t>
+      </w:r>
+      <w:r>
+        <w:rPr>
+          <w:color w:val="000000"/>
+        </w:rPr>
+        <w:t>pre-exist</w:t>
+      </w:r>
+      <w:r>
+        <w:rPr>
+          <w:color w:val="000000"/>
+        </w:rPr>
+        <w:t xml:space="preserve"> their </w:t>
       </w:r>
       <w:r>
         <w:rPr>
@@ -1989,7 +2060,17 @@
           <w:sz w:val="24"/>
           <w:szCs w:val="24"/>
         </w:rPr>
-        <w:t>eighteenth-centuty</w:t>
+        <w:t>eighteenth-</w:t>
+      </w:r>
+      <w:r>
+        <w:rPr>
+          <w:rFonts w:ascii="TimesNewRomanPSMT" w:hAnsi="TimesNewRomanPSMT" w:cs="Helvetica"/>
+          <w:color w:val="000000"/>
+          <w:kern w:val="1"/>
+          <w:sz w:val="24"/>
+          <w:szCs w:val="24"/>
+        </w:rPr>
+        <w:t>century</w:t>
       </w:r>
       <w:r>
         <w:rPr>
@@ -2742,7 +2823,27 @@
           <w:szCs w:val="24"/>
         </w:rPr>
         <w:lastRenderedPageBreak/>
-        <w:t xml:space="preserve">husband’s unreliability, “she persuaded [Richard] to relieve his son of all his ties to the business and establish him as a gentleman farmer in Hampshire” in 1774 (Zimmerman). Richard Smith died in 1776. “In an attempt to provide for his daughter-in-law, Richard bequeathed the bulk of his property to her children. But he had drawn up his will without professional advice; legal wranglings over the inheritance worth nearly £36,000 soon arose and were not settled until almost forty years later. By 1783 Benjamin had already unlawfully squandered more than a third of this trust and, as a consequence, found himself first in deep debt and then in King's Bench Prison.” (Roberts). After the success of the </w:t>
+        <w:t xml:space="preserve">husband’s unreliability, “she persuaded [Richard] to relieve his son of all his ties to the business and establish him as a gentleman farmer in Hampshire” in 1774 (Zimmerman). Richard Smith died in 1776. “In an attempt to provide for his daughter-in-law, Richard bequeathed the bulk of his property to her children. But he had drawn up his will without professional advice; legal </w:t>
+      </w:r>
+      <w:r>
+        <w:rPr>
+          <w:rFonts w:ascii="TimesNewRomanPSMT" w:hAnsi="TimesNewRomanPSMT" w:cs="Helvetica"/>
+          <w:color w:val="000000"/>
+          <w:kern w:val="1"/>
+          <w:sz w:val="24"/>
+          <w:szCs w:val="24"/>
+        </w:rPr>
+        <w:t>wrangling</w:t>
+      </w:r>
+      <w:r>
+        <w:rPr>
+          <w:rFonts w:ascii="TimesNewRomanPSMT" w:hAnsi="TimesNewRomanPSMT" w:cs="Helvetica"/>
+          <w:color w:val="000000"/>
+          <w:kern w:val="1"/>
+          <w:sz w:val="24"/>
+          <w:szCs w:val="24"/>
+        </w:rPr>
+        <w:t xml:space="preserve"> over the inheritance worth nearly £36,000 soon arose and were not settled until almost forty years later. By 1783 Benjamin had already unlawfully squandered more than a third of this trust and, as a consequence, found himself first in deep debt and then in King's Bench Prison.” (Roberts). After the success of the </w:t>
       </w:r>
       <w:r>
         <w:rPr>
@@ -6026,7 +6127,27 @@
           <w:sz w:val="24"/>
           <w:szCs w:val="24"/>
         </w:rPr>
-        <w:t>As a concrete point of entry for each database, I explore which works by Charlotte Smith have been included in each database, and in what format they appear. I begin with an overview discussion of the databases which will form an ongoing object of study. I then describe how each database, as it grows more specialized, winnows down from Smith’s full oevre to represent her works through different partial subsets. To explore the usable affordances of each database’s holdings, I compare the accuracy of the text files produced by Optical Character Recognition (OCR) in both the ECCO and HathiTrust databases to the carefully hand-corrected transcripts contained in ECCO-TCP. Finally, I discuss in more detail the creation and structural assumptions of the ESTC, offering a case study close-reading of its implicit logic. These explorations lead to a broader analysis of how existing digital corpora do, and do not, serve to re-create the instiutional function that John Guillory attributes to literary canons.</w:t>
+        <w:t xml:space="preserve">As a concrete point of entry for each database, I explore which works by Charlotte Smith have been included in each database, and in what format they appear. I begin with an overview discussion of the databases which will form an ongoing object of study. I then describe how each database, as it grows more specialized, winnows down from Smith’s full oevre to represent her works through different partial subsets. To explore the usable affordances of each database’s holdings, I compare the accuracy of the text files produced by Optical Character Recognition (OCR) in both the ECCO and HathiTrust databases to the carefully hand-corrected transcripts contained in ECCO-TCP. Finally, I discuss in more detail the creation and structural assumptions of the ESTC, offering a case study close-reading of its implicit logic. These explorations lead to a broader analysis of how existing digital corpora do, and do not, serve to re-create the </w:t>
+      </w:r>
+      <w:r>
+        <w:rPr>
+          <w:rFonts w:ascii="TimesNewRomanPSMT" w:hAnsi="TimesNewRomanPSMT" w:cs="Helvetica"/>
+          <w:color w:val="000000"/>
+          <w:kern w:val="1"/>
+          <w:sz w:val="24"/>
+          <w:szCs w:val="24"/>
+        </w:rPr>
+        <w:t>institutional</w:t>
+      </w:r>
+      <w:r>
+        <w:rPr>
+          <w:rFonts w:ascii="TimesNewRomanPSMT" w:hAnsi="TimesNewRomanPSMT" w:cs="Helvetica"/>
+          <w:color w:val="000000"/>
+          <w:kern w:val="1"/>
+          <w:sz w:val="24"/>
+          <w:szCs w:val="24"/>
+        </w:rPr>
+        <w:t xml:space="preserve"> function that John Guillory attributes to literary canons.</w:t>
       </w:r>
     </w:p>
     <w:p>
@@ -6285,7 +6406,7 @@
           <w:sz w:val="24"/>
           <w:szCs w:val="24"/>
         </w:rPr>
-        <w:t xml:space="preserve"> collections allow for more scholarly curation, but have corresponding limitations. Whereas the ‘main players’ of the the mega-archives can be easily enumerated, these specialized collections are numerous. Some will focus on particular kinds of texts, such as the Early Novels Database (2,041 novels 1700-1799) or Broadside Ballads Online (more than 30,000 broadside ballads). Others exhaustively index particular publications, such as </w:t>
+        <w:t xml:space="preserve"> collections allow for more scholarly curation, but have corresponding limitations. Whereas the ‘main players’ of the mega-archives can be easily enumerated, these specialized collections are numerous. Some will focus on particular kinds of texts, such as the Early Novels Database (2,041 novels 1700-1799) or Broadside Ballads Online (more than 30,000 broadside ballads). Others exhaustively index particular publications, such as </w:t>
       </w:r>
       <w:r>
         <w:rPr>
@@ -6603,7 +6724,27 @@
           <w:szCs w:val="24"/>
         </w:rPr>
         <w:lastRenderedPageBreak/>
-        <w:t>collection, HathiTrust provides a hodgepodge of texts, of often unverifiable provenance and accuracy, selected largely by happenstance and convenience in a quest to contain all printed books. Through its tools, however, which provide a unique solution to real barriers for scholars of contemporary literature, and through its institutional affiliations, HathiTrust has acquired a cultural captal among scholars which Google Books still lacks.</w:t>
+        <w:t xml:space="preserve">collection, HathiTrust provides a hodgepodge of texts, of often unverifiable provenance and accuracy, selected largely by happenstance and convenience in a quest to contain all printed books. Through its tools, however, which provide a unique solution to real barriers for scholars of contemporary literature, and through its institutional affiliations, HathiTrust has acquired a cultural </w:t>
+      </w:r>
+      <w:r>
+        <w:rPr>
+          <w:rFonts w:ascii="TimesNewRomanPSMT" w:hAnsi="TimesNewRomanPSMT" w:cs="Helvetica"/>
+          <w:color w:val="000000"/>
+          <w:kern w:val="1"/>
+          <w:sz w:val="24"/>
+          <w:szCs w:val="24"/>
+        </w:rPr>
+        <w:t>capital</w:t>
+      </w:r>
+      <w:r>
+        <w:rPr>
+          <w:rFonts w:ascii="TimesNewRomanPSMT" w:hAnsi="TimesNewRomanPSMT" w:cs="Helvetica"/>
+          <w:color w:val="000000"/>
+          <w:kern w:val="1"/>
+          <w:sz w:val="24"/>
+          <w:szCs w:val="24"/>
+        </w:rPr>
+        <w:t xml:space="preserve"> among scholars which Google Books still lacks.</w:t>
       </w:r>
     </w:p>
     <w:p>
@@ -21091,7 +21232,7 @@
           <w:sz w:val="24"/>
           <w:szCs w:val="24"/>
         </w:rPr>
-        <w:pict w14:anchorId="14447D38">
+        <w:pict w14:anchorId="656E17EE">
           <v:shapetype id="_x0000_t75" coordsize="21600,21600" o:spt="75" o:preferrelative="t" path="m@4@5l@4@11@9@11@9@5xe" filled="f" stroked="f">
             <v:stroke joinstyle="miter"/>
             <v:formulas>
@@ -22346,7 +22487,27 @@
           <w:szCs w:val="24"/>
         </w:rPr>
         <w:lastRenderedPageBreak/>
-        <w:t>all three sources required some hunting for some hidden options and some workarounds; rendering them suitable for comparison required some modifications of each file, described more fully in Appendix B. Although Gale Digital Scholar Labs prominently provided an “OCR Confidence” of 95%, the first glance at the document was not very promising. To my surprise, Juxa calculated a relatively low “change index” for each text compared to the TCP witness: ECCO had a .16 change from base (i.e., 84% accuracy), and my normalized HathiTrust document had only a .09 change from base (i.e., 91% accuracy).</w:t>
+        <w:t xml:space="preserve">all three sources required some hunting for some hidden options and some workarounds; rendering them suitable for comparison required some modifications of each file, described more fully in Appendix B. Although Gale Digital Scholar Labs prominently provided an “OCR Confidence” of 95%, the first glance at the document was not very promising. To my surprise, </w:t>
+      </w:r>
+      <w:r>
+        <w:rPr>
+          <w:rFonts w:ascii="TimesNewRomanPSMT" w:hAnsi="TimesNewRomanPSMT" w:cs="Helvetica"/>
+          <w:color w:val="000000"/>
+          <w:kern w:val="1"/>
+          <w:sz w:val="24"/>
+          <w:szCs w:val="24"/>
+        </w:rPr>
+        <w:t>Juxta</w:t>
+      </w:r>
+      <w:r>
+        <w:rPr>
+          <w:rFonts w:ascii="TimesNewRomanPSMT" w:hAnsi="TimesNewRomanPSMT" w:cs="Helvetica"/>
+          <w:color w:val="000000"/>
+          <w:kern w:val="1"/>
+          <w:sz w:val="24"/>
+          <w:szCs w:val="24"/>
+        </w:rPr>
+        <w:t xml:space="preserve"> calculated a relatively low “change index” for each text compared to the TCP witness: ECCO had a .16 change from base (i.e., 84% accuracy), and my normalized HathiTrust document had only a .09 change from base (i.e., 91% accuracy).</w:t>
       </w:r>
       <w:r>
         <w:rPr>
@@ -22472,6 +22633,7 @@
         </w:rPr>
         <w:sectPr>
           <w:footerReference w:type="default" r:id="rId28"/>
+          <w:footerReference w:type="first" r:id="rId29"/>
           <w:endnotePr>
             <w:numFmt w:val="decimal"/>
           </w:endnotePr>
@@ -23098,6 +23260,568 @@
           <w:szCs w:val="24"/>
         </w:rPr>
         <w:t>for the inclusion of catchwords in a document, since there is no predictable way to identify them — but keeping them in the document will cause any text-mining software to count these words twice.</w:t>
+      </w:r>
+    </w:p>
+    <w:p>
+      <w:pPr>
+        <w:pStyle w:val="Paragraph"/>
+        <w:rPr>
+          <w:color w:val="000000"/>
+          <w:kern w:val="1"/>
+        </w:rPr>
+      </w:pPr>
+      <w:r>
+        <w:t xml:space="preserve">The usual “text cleaning” procedures would further prepare these OCR texts for text mining by transforming all words to lowercase, removing all punctuation, and, in most cases, deleting all words which don’t match a predefined dictionary of valid words. A scholar working with the HathiTrust OCR would almost certainly add to this a step converting the </w:t>
+      </w:r>
+      <w:r>
+        <w:rPr>
+          <w:color w:val="000000"/>
+          <w:kern w:val="1"/>
+        </w:rPr>
+        <w:t>ſ</w:t>
+      </w:r>
+      <w:r>
+        <w:rPr>
+          <w:color w:val="000000"/>
+          <w:kern w:val="1"/>
+        </w:rPr>
+        <w:t xml:space="preserve"> character to an s, as discussed above, in order to make the dictionary comparison feasible. The result of this ‘cleaning’ would likely look something like the following:</w:t>
+      </w:r>
+    </w:p>
+    <w:p>
+      <w:pPr>
+        <w:pStyle w:val="Paragraph"/>
+        <w:rPr>
+          <w:color w:val="000000"/>
+          <w:kern w:val="1"/>
+        </w:rPr>
+      </w:pPr>
+    </w:p>
+    <w:p>
+      <w:pPr>
+        <w:pStyle w:val="Paragraph"/>
+      </w:pPr>
+    </w:p>
+    <w:p>
+      <w:pPr>
+        <w:pStyle w:val="BlockQuote"/>
+        <w:spacing w:line="240" w:lineRule="auto"/>
+        <w:ind w:left="0"/>
+        <w:rPr>
+          <w:szCs w:val="24"/>
+        </w:rPr>
+        <w:sectPr>
+          <w:endnotePr>
+            <w:numFmt w:val="decimal"/>
+          </w:endnotePr>
+          <w:type w:val="continuous"/>
+          <w:pgSz w:w="12240" w:h="15840"/>
+          <w:pgMar w:top="1440" w:right="1440" w:bottom="1440" w:left="1440" w:header="708" w:footer="708" w:gutter="0"/>
+          <w:pgNumType w:start="61"/>
+          <w:cols w:space="708"/>
+          <w:titlePg/>
+          <w:docGrid w:linePitch="272"/>
+        </w:sectPr>
+      </w:pPr>
+    </w:p>
+    <w:p>
+      <w:pPr>
+        <w:pStyle w:val="BlockQuote"/>
+        <w:spacing w:line="240" w:lineRule="auto"/>
+        <w:ind w:left="0"/>
+        <w:rPr>
+          <w:szCs w:val="24"/>
+        </w:rPr>
+      </w:pPr>
+      <w:r>
+        <w:rPr>
+          <w:szCs w:val="24"/>
+        </w:rPr>
+        <w:lastRenderedPageBreak/>
+        <w:t>to william dear sir there is i hope some propriety in my a potion to you</w:t>
+      </w:r>
+      <w:r>
+        <w:rPr>
+          <w:szCs w:val="24"/>
+        </w:rPr>
+        <w:t xml:space="preserve"> </w:t>
+      </w:r>
+      <w:r>
+        <w:rPr>
+          <w:szCs w:val="24"/>
+        </w:rPr>
+        <w:t>which would</w:t>
+      </w:r>
+      <w:r>
+        <w:rPr>
+          <w:szCs w:val="24"/>
+        </w:rPr>
+        <w:t xml:space="preserve"> </w:t>
+      </w:r>
+      <w:r>
+        <w:rPr>
+          <w:szCs w:val="24"/>
+        </w:rPr>
+        <w:t>never perhaps have existed had i not amid the heavy of many sorrows</w:t>
+      </w:r>
+      <w:r>
+        <w:rPr>
+          <w:szCs w:val="24"/>
+        </w:rPr>
+        <w:t xml:space="preserve"> </w:t>
+      </w:r>
+      <w:r>
+        <w:rPr>
+          <w:szCs w:val="24"/>
+        </w:rPr>
+        <w:t>derived infinite consolation from your poetry and some degree of animation and of your</w:t>
+      </w:r>
+      <w:r>
+        <w:rPr>
+          <w:szCs w:val="24"/>
+        </w:rPr>
+        <w:t xml:space="preserve"> </w:t>
+      </w:r>
+      <w:r>
+        <w:rPr>
+          <w:szCs w:val="24"/>
+        </w:rPr>
+        <w:t>he</w:t>
+      </w:r>
+      <w:r>
+        <w:rPr>
+          <w:szCs w:val="24"/>
+        </w:rPr>
+        <w:t xml:space="preserve"> </w:t>
+      </w:r>
+      <w:r>
+        <w:rPr>
+          <w:szCs w:val="24"/>
+        </w:rPr>
+        <w:t>following performance aspiring to be con</w:t>
+      </w:r>
+      <w:r>
+        <w:rPr>
+          <w:szCs w:val="24"/>
+        </w:rPr>
+        <w:t xml:space="preserve"> </w:t>
+      </w:r>
+      <w:r>
+        <w:rPr>
+          <w:szCs w:val="24"/>
+        </w:rPr>
+        <w:t>as an imitation of your inimitable poem the task i am sensible that it belongs not to a feeble hand to draw the bow of clearness and sublimity admirable poem the felicity almost peculiar to your genius of the familiar dignity and i could never hope to</w:t>
+      </w:r>
+      <w:r>
+        <w:rPr>
+          <w:szCs w:val="24"/>
+        </w:rPr>
+        <w:t xml:space="preserve"> </w:t>
+      </w:r>
+      <w:r>
+        <w:rPr>
+          <w:szCs w:val="24"/>
+        </w:rPr>
+        <w:t>a reach</w:t>
+      </w:r>
+    </w:p>
+    <w:p>
+      <w:pPr>
+        <w:pStyle w:val="BlockQuote"/>
+        <w:spacing w:line="240" w:lineRule="auto"/>
+        <w:ind w:left="0"/>
+        <w:rPr>
+          <w:szCs w:val="24"/>
+        </w:rPr>
+      </w:pPr>
+    </w:p>
+    <w:p>
+      <w:pPr>
+        <w:pStyle w:val="BlockQuote"/>
+        <w:spacing w:line="240" w:lineRule="auto"/>
+        <w:ind w:left="0"/>
+        <w:rPr>
+          <w:szCs w:val="24"/>
+        </w:rPr>
+      </w:pPr>
+      <w:r>
+        <w:rPr>
+          <w:szCs w:val="24"/>
+        </w:rPr>
+        <w:t>(ECCO</w:t>
+      </w:r>
+      <w:r>
+        <w:rPr>
+          <w:szCs w:val="24"/>
+        </w:rPr>
+        <w:t>, as it would likely appear after text “cleaning”</w:t>
+      </w:r>
+      <w:r>
+        <w:rPr>
+          <w:szCs w:val="24"/>
+        </w:rPr>
+        <w:t>)</w:t>
+      </w:r>
+    </w:p>
+    <w:p>
+      <w:pPr>
+        <w:tabs>
+          <w:tab w:val="left" w:pos="560"/>
+          <w:tab w:val="left" w:pos="1120"/>
+          <w:tab w:val="left" w:pos="1680"/>
+          <w:tab w:val="left" w:pos="2240"/>
+          <w:tab w:val="left" w:pos="2800"/>
+          <w:tab w:val="left" w:pos="3360"/>
+          <w:tab w:val="left" w:pos="3920"/>
+          <w:tab w:val="left" w:pos="4480"/>
+          <w:tab w:val="left" w:pos="5040"/>
+          <w:tab w:val="left" w:pos="5600"/>
+          <w:tab w:val="left" w:pos="6160"/>
+          <w:tab w:val="left" w:pos="6720"/>
+        </w:tabs>
+        <w:rPr>
+          <w:rFonts w:ascii="TimesNewRomanPSMT" w:hAnsi="TimesNewRomanPSMT" w:cs="Helvetica"/>
+          <w:color w:val="000000"/>
+          <w:kern w:val="1"/>
+          <w:sz w:val="24"/>
+          <w:szCs w:val="24"/>
+        </w:rPr>
+      </w:pPr>
+    </w:p>
+    <w:p>
+      <w:pPr>
+        <w:pStyle w:val="BlockQuote"/>
+        <w:spacing w:line="240" w:lineRule="auto"/>
+        <w:ind w:left="0"/>
+        <w:rPr>
+          <w:szCs w:val="24"/>
+        </w:rPr>
+      </w:pPr>
+      <w:r>
+        <w:rPr>
+          <w:szCs w:val="24"/>
+        </w:rPr>
+        <w:br w:type="column"/>
+      </w:r>
+      <w:r>
+        <w:rPr>
+          <w:szCs w:val="24"/>
+        </w:rPr>
+        <w:t xml:space="preserve">william dear sir there is i hope </w:t>
+      </w:r>
+      <w:r>
+        <w:rPr>
+          <w:szCs w:val="24"/>
+        </w:rPr>
+        <w:t>s</w:t>
+      </w:r>
+      <w:r>
+        <w:rPr>
+          <w:szCs w:val="24"/>
+        </w:rPr>
+        <w:t>ome propriety in my addre</w:t>
+      </w:r>
+      <w:r>
+        <w:rPr>
+          <w:szCs w:val="24"/>
+        </w:rPr>
+        <w:t>ss</w:t>
+      </w:r>
+      <w:r>
+        <w:rPr>
+          <w:szCs w:val="24"/>
+        </w:rPr>
+        <w:t>ing a po</w:t>
+      </w:r>
+      <w:r>
+        <w:rPr>
+          <w:szCs w:val="24"/>
+        </w:rPr>
+        <w:t>s</w:t>
+      </w:r>
+      <w:r>
+        <w:rPr>
+          <w:szCs w:val="24"/>
+        </w:rPr>
+        <w:t>ition to you which would never perhaps have exi</w:t>
+      </w:r>
+      <w:r>
+        <w:rPr>
+          <w:szCs w:val="24"/>
+        </w:rPr>
+        <w:t>s</w:t>
+      </w:r>
+      <w:r>
+        <w:rPr>
+          <w:szCs w:val="24"/>
+        </w:rPr>
+        <w:t>ted had i not amid the pre</w:t>
+      </w:r>
+      <w:r>
+        <w:rPr>
+          <w:szCs w:val="24"/>
+        </w:rPr>
+        <w:t>ss</w:t>
+      </w:r>
+      <w:r>
+        <w:rPr>
+          <w:szCs w:val="24"/>
+        </w:rPr>
+        <w:t xml:space="preserve">ure of many </w:t>
+      </w:r>
+      <w:r>
+        <w:rPr>
+          <w:szCs w:val="24"/>
+        </w:rPr>
+        <w:t>s</w:t>
+      </w:r>
+      <w:r>
+        <w:rPr>
+          <w:szCs w:val="24"/>
+        </w:rPr>
+        <w:t>orrows derived infinite con</w:t>
+      </w:r>
+      <w:r>
+        <w:rPr>
+          <w:szCs w:val="24"/>
+        </w:rPr>
+        <w:t>s</w:t>
+      </w:r>
+      <w:r>
+        <w:rPr>
+          <w:szCs w:val="24"/>
+        </w:rPr>
+        <w:t xml:space="preserve">olation from your poetry and </w:t>
+      </w:r>
+      <w:r>
+        <w:rPr>
+          <w:szCs w:val="24"/>
+        </w:rPr>
+        <w:t>s</w:t>
+      </w:r>
+      <w:r>
+        <w:rPr>
+          <w:szCs w:val="24"/>
+        </w:rPr>
+        <w:t>ome degree of animation and of confidence from your the following performance is far from a</w:t>
+      </w:r>
+      <w:r>
+        <w:rPr>
+          <w:szCs w:val="24"/>
+        </w:rPr>
+        <w:t>s</w:t>
+      </w:r>
+      <w:r>
+        <w:rPr>
+          <w:szCs w:val="24"/>
+        </w:rPr>
+        <w:t>piring to be con</w:t>
+      </w:r>
+      <w:r>
+        <w:rPr>
+          <w:szCs w:val="24"/>
+        </w:rPr>
+        <w:t>s</w:t>
+      </w:r>
+      <w:r>
+        <w:rPr>
+          <w:szCs w:val="24"/>
+        </w:rPr>
+        <w:t>idered as an imitation of your inimitable poem the task i am that it belongs not to a feeble and feminine band to draw the bow of uly</w:t>
+      </w:r>
+      <w:r>
+        <w:rPr>
+          <w:szCs w:val="24"/>
+        </w:rPr>
+        <w:t>ss</w:t>
+      </w:r>
+      <w:r>
+        <w:rPr>
+          <w:szCs w:val="24"/>
+        </w:rPr>
+        <w:t>es. the force of your admirable poem the felicity almo</w:t>
+      </w:r>
+      <w:r>
+        <w:rPr>
+          <w:szCs w:val="24"/>
+        </w:rPr>
+        <w:t>s</w:t>
+      </w:r>
+      <w:r>
+        <w:rPr>
+          <w:szCs w:val="24"/>
+        </w:rPr>
+        <w:t>t peculiar to your genius of giving to the mo</w:t>
+      </w:r>
+      <w:r>
+        <w:rPr>
+          <w:szCs w:val="24"/>
+        </w:rPr>
+        <w:t>s</w:t>
+      </w:r>
+      <w:r>
+        <w:rPr>
+          <w:szCs w:val="24"/>
+        </w:rPr>
+        <w:t>t familiar dignity and i could never hope to 3 reach</w:t>
+      </w:r>
+    </w:p>
+    <w:p>
+      <w:pPr>
+        <w:pStyle w:val="BlockQuote"/>
+        <w:spacing w:line="240" w:lineRule="auto"/>
+        <w:ind w:left="0"/>
+        <w:rPr>
+          <w:szCs w:val="24"/>
+        </w:rPr>
+      </w:pPr>
+    </w:p>
+    <w:p>
+      <w:pPr>
+        <w:pStyle w:val="BlockQuote"/>
+        <w:spacing w:line="240" w:lineRule="auto"/>
+        <w:ind w:left="0"/>
+        <w:rPr>
+          <w:szCs w:val="24"/>
+        </w:rPr>
+      </w:pPr>
+      <w:r>
+        <w:rPr>
+          <w:szCs w:val="24"/>
+        </w:rPr>
+        <w:t>(HathiTrust</w:t>
+      </w:r>
+      <w:r>
+        <w:rPr>
+          <w:szCs w:val="24"/>
+        </w:rPr>
+        <w:t>, as it would likely appear after text “cleaning”</w:t>
+      </w:r>
+      <w:r>
+        <w:rPr>
+          <w:szCs w:val="24"/>
+        </w:rPr>
+        <w:t>)</w:t>
+      </w:r>
+    </w:p>
+    <w:p>
+      <w:pPr>
+        <w:tabs>
+          <w:tab w:val="left" w:pos="560"/>
+          <w:tab w:val="left" w:pos="1120"/>
+          <w:tab w:val="left" w:pos="1680"/>
+          <w:tab w:val="left" w:pos="2240"/>
+          <w:tab w:val="left" w:pos="2800"/>
+          <w:tab w:val="left" w:pos="3360"/>
+          <w:tab w:val="left" w:pos="3920"/>
+          <w:tab w:val="left" w:pos="4480"/>
+          <w:tab w:val="left" w:pos="5040"/>
+          <w:tab w:val="left" w:pos="5600"/>
+          <w:tab w:val="left" w:pos="6160"/>
+          <w:tab w:val="left" w:pos="6720"/>
+        </w:tabs>
+        <w:spacing w:line="480" w:lineRule="auto"/>
+        <w:rPr>
+          <w:rFonts w:ascii="TimesNewRomanPSMT" w:hAnsi="TimesNewRomanPSMT" w:cs="Helvetica"/>
+          <w:color w:val="000000"/>
+          <w:kern w:val="1"/>
+          <w:sz w:val="24"/>
+          <w:szCs w:val="24"/>
+        </w:rPr>
+        <w:sectPr>
+          <w:endnotePr>
+            <w:numFmt w:val="decimal"/>
+          </w:endnotePr>
+          <w:type w:val="continuous"/>
+          <w:pgSz w:w="12240" w:h="15840"/>
+          <w:pgMar w:top="1440" w:right="1440" w:bottom="1440" w:left="1440" w:header="708" w:footer="708" w:gutter="0"/>
+          <w:pgNumType w:start="63"/>
+          <w:cols w:num="2" w:space="720"/>
+          <w:titlePg/>
+          <w:docGrid w:linePitch="272"/>
+        </w:sectPr>
+      </w:pPr>
+    </w:p>
+    <w:p>
+      <w:pPr>
+        <w:tabs>
+          <w:tab w:val="left" w:pos="560"/>
+          <w:tab w:val="left" w:pos="1120"/>
+          <w:tab w:val="left" w:pos="1680"/>
+          <w:tab w:val="left" w:pos="2240"/>
+          <w:tab w:val="left" w:pos="2800"/>
+          <w:tab w:val="left" w:pos="3360"/>
+          <w:tab w:val="left" w:pos="3920"/>
+          <w:tab w:val="left" w:pos="4480"/>
+          <w:tab w:val="left" w:pos="5040"/>
+          <w:tab w:val="left" w:pos="5600"/>
+          <w:tab w:val="left" w:pos="6160"/>
+          <w:tab w:val="left" w:pos="6720"/>
+        </w:tabs>
+        <w:spacing w:line="480" w:lineRule="auto"/>
+        <w:rPr>
+          <w:rFonts w:ascii="TimesNewRomanPSMT" w:hAnsi="TimesNewRomanPSMT" w:cs="Helvetica"/>
+          <w:color w:val="000000"/>
+          <w:kern w:val="1"/>
+          <w:sz w:val="24"/>
+          <w:szCs w:val="24"/>
+        </w:rPr>
+      </w:pPr>
+    </w:p>
+    <w:p>
+      <w:pPr>
+        <w:tabs>
+          <w:tab w:val="left" w:pos="560"/>
+          <w:tab w:val="left" w:pos="1120"/>
+          <w:tab w:val="left" w:pos="1680"/>
+          <w:tab w:val="left" w:pos="2240"/>
+          <w:tab w:val="left" w:pos="2800"/>
+          <w:tab w:val="left" w:pos="3360"/>
+          <w:tab w:val="left" w:pos="3920"/>
+          <w:tab w:val="left" w:pos="4480"/>
+          <w:tab w:val="left" w:pos="5040"/>
+          <w:tab w:val="left" w:pos="5600"/>
+          <w:tab w:val="left" w:pos="6160"/>
+          <w:tab w:val="left" w:pos="6720"/>
+        </w:tabs>
+        <w:spacing w:line="480" w:lineRule="auto"/>
+        <w:rPr>
+          <w:rFonts w:ascii="TimesNewRomanPSMT" w:hAnsi="TimesNewRomanPSMT" w:cs="Helvetica"/>
+          <w:color w:val="000000"/>
+          <w:kern w:val="1"/>
+          <w:sz w:val="24"/>
+          <w:szCs w:val="24"/>
+        </w:rPr>
+      </w:pPr>
+      <w:r>
+        <w:rPr>
+          <w:rFonts w:ascii="TimesNewRomanPSMT" w:hAnsi="TimesNewRomanPSMT" w:cs="Helvetica"/>
+          <w:color w:val="000000"/>
+          <w:kern w:val="1"/>
+          <w:sz w:val="24"/>
+          <w:szCs w:val="24"/>
+        </w:rPr>
+        <w:t xml:space="preserve">Strikingly, these ‘clean’ texts are now further from legible to human eyes, as OCR </w:t>
+      </w:r>
+      <w:r>
+        <w:rPr>
+          <w:rFonts w:ascii="TimesNewRomanPSMT" w:hAnsi="TimesNewRomanPSMT" w:cs="Helvetica"/>
+          <w:color w:val="000000"/>
+          <w:kern w:val="1"/>
+          <w:sz w:val="24"/>
+          <w:szCs w:val="24"/>
+        </w:rPr>
+        <w:t>errors</w:t>
+      </w:r>
+      <w:r>
+        <w:rPr>
+          <w:rFonts w:ascii="TimesNewRomanPSMT" w:hAnsi="TimesNewRomanPSMT" w:cs="Helvetica"/>
+          <w:color w:val="000000"/>
+          <w:kern w:val="1"/>
+          <w:sz w:val="24"/>
+          <w:szCs w:val="24"/>
+        </w:rPr>
+        <w:t xml:space="preserve"> which a reader could mentally correct (such as “beavy” for “heavy” are now entirely removed.</w:t>
       </w:r>
     </w:p>
     <w:p>
@@ -23238,9 +23962,9 @@
           <w:szCs w:val="24"/>
         </w:rPr>
         <w:lastRenderedPageBreak/>
-        <w:pict w14:anchorId="54ABBB6C">
+        <w:pict w14:anchorId="418A8423">
           <v:shape id="Picture 2" o:spid="_x0000_i1028" type="#_x0000_t75" alt="A screenshot of a cell phone&#10;&#10;Description automatically generated" style="width:382.05pt;height:271.75pt;visibility:visible;mso-wrap-style:square">
-            <v:imagedata r:id="rId29" o:title="A screenshot of a cell phone&#10;&#10;Description automatically generated"/>
+            <v:imagedata r:id="rId30" o:title="A screenshot of a cell phone&#10;&#10;Description automatically generated"/>
           </v:shape>
         </w:pict>
       </w:r>
@@ -23318,9 +24042,9 @@
         <w:rPr>
           <w:noProof/>
         </w:rPr>
-        <w:pict w14:anchorId="48D07815">
+        <w:pict w14:anchorId="1F99849E">
           <v:shape id="Picture 3" o:spid="_x0000_s1026" type="#_x0000_t75" alt="A screenshot of a cell phone&#10;&#10;Description automatically generated" style="position:absolute;margin-left:0;margin-top:.5pt;width:145.35pt;height:297.3pt;z-index:1;visibility:visible;mso-wrap-style:square;mso-width-percent:0;mso-height-percent:0;mso-wrap-distance-left:9pt;mso-wrap-distance-top:0;mso-wrap-distance-right:9pt;mso-wrap-distance-bottom:0;mso-position-horizontal:absolute;mso-position-horizontal-relative:text;mso-position-vertical:absolute;mso-position-vertical-relative:text;mso-width-percent:0;mso-height-percent:0;mso-width-relative:page;mso-height-relative:page">
-            <v:imagedata r:id="rId30" o:title="A screenshot of a cell phone&#10;&#10;Description automatically generated"/>
+            <v:imagedata r:id="rId31" o:title="A screenshot of a cell phone&#10;&#10;Description automatically generated"/>
             <w10:wrap type="square"/>
           </v:shape>
         </w:pict>
@@ -23413,9 +24137,9 @@
           <w:szCs w:val="24"/>
         </w:rPr>
         <w:lastRenderedPageBreak/>
-        <w:pict w14:anchorId="2DFCB66B">
+        <w:pict w14:anchorId="4D64E024">
           <v:shape id="Picture 4" o:spid="_x0000_i1027" type="#_x0000_t75" alt="A screenshot of a cell phone&#10;&#10;Description automatically generated" style="width:281.05pt;height:452.9pt;visibility:visible;mso-wrap-style:square">
-            <v:imagedata r:id="rId31" o:title="A screenshot of a cell phone&#10;&#10;Description automatically generated"/>
+            <v:imagedata r:id="rId32" o:title="A screenshot of a cell phone&#10;&#10;Description automatically generated"/>
           </v:shape>
         </w:pict>
       </w:r>
@@ -23503,9 +24227,9 @@
           <w:szCs w:val="24"/>
         </w:rPr>
         <w:lastRenderedPageBreak/>
-        <w:pict w14:anchorId="45796A89">
+        <w:pict w14:anchorId="7178BF38">
           <v:shape id="Picture 5" o:spid="_x0000_i1026" type="#_x0000_t75" alt="A close up of text on a white background&#10;&#10;Description automatically generated" style="width:357.7pt;height:463.35pt;visibility:visible;mso-wrap-style:square">
-            <v:imagedata r:id="rId32" o:title="A close up of text on a white background&#10;&#10;Description automatically generated"/>
+            <v:imagedata r:id="rId33" o:title="A close up of text on a white background&#10;&#10;Description automatically generated"/>
           </v:shape>
         </w:pict>
       </w:r>
@@ -23594,23 +24318,47 @@
           <w:sz w:val="24"/>
           <w:szCs w:val="24"/>
         </w:rPr>
-        <w:t>Examining the page images directly also reveals that the ECCO-TCP transcript has not been completely accurate, even though it has accuratly captured each word and even preseved many aspects of the arrangement of the text on the page: the ECCO-TCP transcript silently amends the conventional inclusion of an additional quotation mark in the third line of the second paragraph, where the page reads “THE / “TASK”.</w:t>
-      </w:r>
-    </w:p>
-    <w:bookmarkEnd w:id="63"/>
-    <w:p>
-      <w:pPr>
-        <w:pStyle w:val="Heading1"/>
-      </w:pPr>
-      <w:r>
-        <w:lastRenderedPageBreak/>
-        <w:t>4</w:t>
-      </w:r>
-      <w:r>
-        <w:t xml:space="preserve">. </w:t>
-      </w:r>
-      <w:r>
-        <w:t>The history of the ESTC</w:t>
+        <w:t xml:space="preserve">Examining the page images directly also reveals that the ECCO-TCP transcript has not been completely accurate, even though it has </w:t>
+      </w:r>
+      <w:r>
+        <w:rPr>
+          <w:rFonts w:ascii="TimesNewRomanPSMT" w:hAnsi="TimesNewRomanPSMT" w:cs="Helvetica"/>
+          <w:color w:val="000000"/>
+          <w:kern w:val="1"/>
+          <w:sz w:val="24"/>
+          <w:szCs w:val="24"/>
+        </w:rPr>
+        <w:t>accurately</w:t>
+      </w:r>
+      <w:r>
+        <w:rPr>
+          <w:rFonts w:ascii="TimesNewRomanPSMT" w:hAnsi="TimesNewRomanPSMT" w:cs="Helvetica"/>
+          <w:color w:val="000000"/>
+          <w:kern w:val="1"/>
+          <w:sz w:val="24"/>
+          <w:szCs w:val="24"/>
+        </w:rPr>
+        <w:t xml:space="preserve"> captured each word and even </w:t>
+      </w:r>
+      <w:r>
+        <w:rPr>
+          <w:rFonts w:ascii="TimesNewRomanPSMT" w:hAnsi="TimesNewRomanPSMT" w:cs="Helvetica"/>
+          <w:color w:val="000000"/>
+          <w:kern w:val="1"/>
+          <w:sz w:val="24"/>
+          <w:szCs w:val="24"/>
+        </w:rPr>
+        <w:t>preserved</w:t>
+      </w:r>
+      <w:r>
+        <w:rPr>
+          <w:rFonts w:ascii="TimesNewRomanPSMT" w:hAnsi="TimesNewRomanPSMT" w:cs="Helvetica"/>
+          <w:color w:val="000000"/>
+          <w:kern w:val="1"/>
+          <w:sz w:val="24"/>
+          <w:szCs w:val="24"/>
+        </w:rPr>
+        <w:t xml:space="preserve"> many aspects of the arrangement of the text on the page: the ECCO-TCP transcript silently amends the conventional inclusion of an additional quotation mark in the third line of the second paragraph, where the page reads “THE / “TASK”.</w:t>
       </w:r>
     </w:p>
     <w:p>
@@ -23638,6 +24386,201 @@
           <w:sz w:val="24"/>
           <w:szCs w:val="24"/>
         </w:rPr>
+        <w:sectPr>
+          <w:endnotePr>
+            <w:numFmt w:val="decimal"/>
+          </w:endnotePr>
+          <w:type w:val="continuous"/>
+          <w:pgSz w:w="12240" w:h="15840"/>
+          <w:pgMar w:top="1440" w:right="1440" w:bottom="1440" w:left="1440" w:header="708" w:footer="708" w:gutter="0"/>
+          <w:pgNumType w:start="63"/>
+          <w:cols w:space="708"/>
+          <w:titlePg/>
+          <w:docGrid w:linePitch="272"/>
+        </w:sectPr>
+      </w:pPr>
+      <w:r>
+        <w:rPr>
+          <w:rFonts w:ascii="TimesNewRomanPSMT" w:hAnsi="TimesNewRomanPSMT" w:cs="Helvetica"/>
+          <w:color w:val="000000"/>
+          <w:kern w:val="1"/>
+          <w:sz w:val="24"/>
+          <w:szCs w:val="24"/>
+        </w:rPr>
+        <w:lastRenderedPageBreak/>
+        <w:t xml:space="preserve">What this exploration of OCR demonstrates is the technical infrastructure which leads scholars to use one source rather than another, such that textual selection is actually </w:t>
+      </w:r>
+      <w:r>
+        <w:rPr>
+          <w:rFonts w:ascii="TimesNewRomanPSMT" w:hAnsi="TimesNewRomanPSMT" w:cs="Helvetica"/>
+          <w:color w:val="000000"/>
+          <w:kern w:val="1"/>
+          <w:sz w:val="24"/>
+          <w:szCs w:val="24"/>
+        </w:rPr>
+        <w:t>superseded</w:t>
+      </w:r>
+      <w:r>
+        <w:rPr>
+          <w:rFonts w:ascii="TimesNewRomanPSMT" w:hAnsi="TimesNewRomanPSMT" w:cs="Helvetica"/>
+          <w:color w:val="000000"/>
+          <w:kern w:val="1"/>
+          <w:sz w:val="24"/>
+          <w:szCs w:val="24"/>
+        </w:rPr>
+        <w:t xml:space="preserve"> by </w:t>
+      </w:r>
+      <w:r>
+        <w:rPr>
+          <w:rFonts w:ascii="TimesNewRomanPSMT" w:hAnsi="TimesNewRomanPSMT" w:cs="Helvetica"/>
+          <w:i/>
+          <w:iCs/>
+          <w:color w:val="000000"/>
+          <w:kern w:val="1"/>
+          <w:sz w:val="24"/>
+          <w:szCs w:val="24"/>
+        </w:rPr>
+        <w:t>tool</w:t>
+      </w:r>
+      <w:r>
+        <w:rPr>
+          <w:rFonts w:ascii="TimesNewRomanPSMT" w:hAnsi="TimesNewRomanPSMT" w:cs="Helvetica"/>
+          <w:color w:val="000000"/>
+          <w:kern w:val="1"/>
+          <w:sz w:val="24"/>
+          <w:szCs w:val="24"/>
+        </w:rPr>
+        <w:t xml:space="preserve"> selection. Even if a scholar might prefer to base their work on a fuller representation of Charlotte Smith’s works than are included in ECCO-TCP, if the alternative is to have no usable source texts at all, each scholar is likely to make the pragmatic choice of not reinventing the wheel, and perpetuating the minimization of many facets of Smith’s works. </w:t>
+      </w:r>
+      <w:r>
+        <w:rPr>
+          <w:rFonts w:ascii="TimesNewRomanPSMT" w:hAnsi="TimesNewRomanPSMT" w:cs="Helvetica"/>
+          <w:color w:val="000000"/>
+          <w:kern w:val="1"/>
+          <w:sz w:val="24"/>
+          <w:szCs w:val="24"/>
+        </w:rPr>
+        <w:t xml:space="preserve"> It also demonstrates, however, that despite a long conviction that OCR scans of eighteenth century texts are too degraded to be of use to any text mining research, the algorithm underlying HathiTrust is much more effective than the one which ECCO relies on, and </w:t>
+      </w:r>
+      <w:r>
+        <w:rPr>
+          <w:rFonts w:ascii="TimesNewRomanPSMT" w:hAnsi="TimesNewRomanPSMT" w:cs="Helvetica"/>
+          <w:color w:val="000000"/>
+          <w:kern w:val="1"/>
+          <w:sz w:val="24"/>
+          <w:szCs w:val="24"/>
+        </w:rPr>
+        <w:t xml:space="preserve">if this technology were applied to ECCO’s substantially more comprehensive  and accurate collection, eighteenth century scholars could find ourselves with a sudden </w:t>
+      </w:r>
+      <w:r>
+        <w:rPr>
+          <w:rFonts w:ascii="TimesNewRomanPSMT" w:hAnsi="TimesNewRomanPSMT" w:cs="Helvetica"/>
+          <w:color w:val="000000"/>
+          <w:kern w:val="1"/>
+          <w:sz w:val="24"/>
+          <w:szCs w:val="24"/>
+        </w:rPr>
+        <w:t>embarrassment</w:t>
+      </w:r>
+      <w:r>
+        <w:rPr>
+          <w:rFonts w:ascii="TimesNewRomanPSMT" w:hAnsi="TimesNewRomanPSMT" w:cs="Helvetica"/>
+          <w:color w:val="000000"/>
+          <w:kern w:val="1"/>
+          <w:sz w:val="24"/>
+          <w:szCs w:val="24"/>
+        </w:rPr>
+        <w:t xml:space="preserve"> of riches</w:t>
+      </w:r>
+      <w:r>
+        <w:rPr>
+          <w:rFonts w:ascii="TimesNewRomanPSMT" w:hAnsi="TimesNewRomanPSMT" w:cs="Helvetica"/>
+          <w:color w:val="000000"/>
+          <w:kern w:val="1"/>
+          <w:sz w:val="24"/>
+          <w:szCs w:val="24"/>
+        </w:rPr>
+        <w:t>.</w:t>
+      </w:r>
+    </w:p>
+    <w:p>
+      <w:pPr>
+        <w:tabs>
+          <w:tab w:val="left" w:pos="560"/>
+          <w:tab w:val="left" w:pos="1120"/>
+          <w:tab w:val="left" w:pos="1680"/>
+          <w:tab w:val="left" w:pos="2240"/>
+          <w:tab w:val="left" w:pos="2800"/>
+          <w:tab w:val="left" w:pos="3360"/>
+          <w:tab w:val="left" w:pos="3920"/>
+          <w:tab w:val="left" w:pos="4480"/>
+          <w:tab w:val="left" w:pos="5040"/>
+          <w:tab w:val="left" w:pos="5600"/>
+          <w:tab w:val="left" w:pos="6160"/>
+          <w:tab w:val="left" w:pos="6720"/>
+        </w:tabs>
+        <w:spacing w:line="480" w:lineRule="auto"/>
+        <w:rPr>
+          <w:rFonts w:ascii="TimesNewRomanPSMT" w:hAnsi="TimesNewRomanPSMT" w:cs="Helvetica"/>
+          <w:color w:val="000000"/>
+          <w:kern w:val="1"/>
+          <w:sz w:val="24"/>
+          <w:szCs w:val="24"/>
+        </w:rPr>
+        <w:sectPr>
+          <w:endnotePr>
+            <w:numFmt w:val="decimal"/>
+          </w:endnotePr>
+          <w:type w:val="continuous"/>
+          <w:pgSz w:w="12240" w:h="15840"/>
+          <w:pgMar w:top="1440" w:right="1440" w:bottom="1440" w:left="1440" w:header="708" w:footer="708" w:gutter="0"/>
+          <w:pgNumType w:start="60"/>
+          <w:cols w:num="2" w:space="720"/>
+          <w:titlePg/>
+          <w:docGrid w:linePitch="272"/>
+        </w:sectPr>
+      </w:pPr>
+    </w:p>
+    <w:bookmarkEnd w:id="63"/>
+    <w:p>
+      <w:pPr>
+        <w:pStyle w:val="Heading1"/>
+      </w:pPr>
+      <w:r>
+        <w:t>4</w:t>
+      </w:r>
+      <w:r>
+        <w:t xml:space="preserve">. </w:t>
+      </w:r>
+      <w:r>
+        <w:t>The history of the ESTC</w:t>
+      </w:r>
+    </w:p>
+    <w:p>
+      <w:pPr>
+        <w:tabs>
+          <w:tab w:val="left" w:pos="560"/>
+          <w:tab w:val="left" w:pos="1120"/>
+          <w:tab w:val="left" w:pos="1680"/>
+          <w:tab w:val="left" w:pos="2240"/>
+          <w:tab w:val="left" w:pos="2800"/>
+          <w:tab w:val="left" w:pos="3360"/>
+          <w:tab w:val="left" w:pos="3920"/>
+          <w:tab w:val="left" w:pos="4480"/>
+          <w:tab w:val="left" w:pos="5040"/>
+          <w:tab w:val="left" w:pos="5600"/>
+          <w:tab w:val="left" w:pos="6160"/>
+          <w:tab w:val="left" w:pos="6720"/>
+        </w:tabs>
+        <w:spacing w:line="480" w:lineRule="auto"/>
+        <w:ind w:firstLine="360"/>
+        <w:rPr>
+          <w:rFonts w:ascii="TimesNewRomanPSMT" w:hAnsi="TimesNewRomanPSMT" w:cs="Helvetica"/>
+          <w:color w:val="000000"/>
+          <w:kern w:val="1"/>
+          <w:sz w:val="24"/>
+          <w:szCs w:val="24"/>
+        </w:rPr>
       </w:pPr>
       <w:r>
         <w:rPr>
@@ -23649,7 +24592,7 @@
         </w:rPr>
         <w:t xml:space="preserve">The history of the English Short-Title Catalog is long, as befits its enormous scope. “The English Short-Title Catalog (ESTC) is a vast database designed to include a bibliographic record, with holdings, of every surviving copy of letterpress produced in Great Britain or any of its dependencies, in any language, worldwide, from 1473-1800” </w:t>
       </w:r>
-      <w:hyperlink r:id="rId33" w:history="1">
+      <w:hyperlink r:id="rId34" w:history="1">
         <w:r>
           <w:rPr>
             <w:rFonts w:ascii="TimesNewRomanPSMT" w:hAnsi="TimesNewRomanPSMT" w:cs="Helvetica"/>
@@ -23697,11 +24640,8 @@
         <w:pStyle w:val="Paragraph"/>
       </w:pPr>
       <w:r>
-        <w:t xml:space="preserve">It began as the Eighteenth Century Short Title Catalogue in the 1970s, operating in a similar line as the original Pollard and Redgrave Short-Title Catalogue for 1476–1640, which first appeared in 1926, and Donald Wing’s catalogue for 1641–1700, which appeared in 1951. These catalogues established the ambitious simplicity of the ESTC: to accurately describe every edition of every printed work in English or from the United Kingdom. After the completion of Wing’s STC, “[e]xploratory studies, poorly funded and inadequate though they were” (Korshin 209) throughout the 1950s and 60s pursued the feasibility of systematically accounting for the much larger body of printed work produced in the eighteenth century. The Eighteenth Century Short Title Catalogue began properly in 1976, at a conference jointly sponsored by the British Library and the American Society for Eighteenth Century Studies (Crump 106). Here, “bibliographers and librarians attempted both to arrive at a consensus of the size of the task and the methodology that would have to be adopted to achieve a union catalogue. However, until the works were catalogued, it would not be possible to answer basic questions (such as the potential number of </w:t>
-      </w:r>
-      <w:r>
         <w:lastRenderedPageBreak/>
-        <w:t>extant items) which would predetermine working methods. The very fact that they found it difficult to agree for want of sound and accepted figures indicated the need for ESTC.” (Crump 105). A pilot project began at the British Library in 1977, under the direction of Robin Alston (Crump 105).</w:t>
+        <w:t>It began as the Eighteenth Century Short Title Catalogue in the 1970s, operating in a similar line as the original Pollard and Redgrave Short-Title Catalogue for 1476–1640, which first appeared in 1926, and Donald Wing’s catalogue for 1641–1700, which appeared in 1951. These catalogues established the ambitious simplicity of the ESTC: to accurately describe every edition of every printed work in English or from the United Kingdom. After the completion of Wing’s STC, “[e]xploratory studies, poorly funded and inadequate though they were” (Korshin 209) throughout the 1950s and 60s pursued the feasibility of systematically accounting for the much larger body of printed work produced in the eighteenth century. The Eighteenth Century Short Title Catalogue began properly in 1976, at a conference jointly sponsored by the British Library and the American Society for Eighteenth Century Studies (Crump 106). Here, “bibliographers and librarians attempted both to arrive at a consensus of the size of the task and the methodology that would have to be adopted to achieve a union catalogue. However, until the works were catalogued, it would not be possible to answer basic questions (such as the potential number of extant items) which would predetermine working methods. The very fact that they found it difficult to agree for want of sound and accepted figures indicated the need for ESTC.” (Crump 105). A pilot project began at the British Library in 1977, under the direction of Robin Alston (Crump 105).</w:t>
       </w:r>
     </w:p>
     <w:p>
@@ -23709,19 +24649,49 @@
         <w:pStyle w:val="Paragraph"/>
       </w:pPr>
       <w:r>
-        <w:t xml:space="preserve">Unlike earlier Short-Title Catalogues, which appeared as lengthly print publications, the Eighteenth-Century Short Title Catalogue was conceived as digital from the beginning — a decision which, as Karian notes, “exhibited considerable foresight” (283) in the 1970s. As a result, “ESTC records existed in digital form long before many humanists saw computer technology as central to their work” (Karian 283).  Robin Alston and Mervyn Jannetta developed their own cataloguing rules, distinct from the Library of Congress MARC and UK MARC standards (Korshin 211). Once these standards were established, the British Library began to re-catalogue its own holdings, and in 1979 libraries in the United States, Germany, and Australia undertook to supplement them. In these international collaborations, “Where ESTC records already existed, these were adopted as the [new] record and only those works not held in the ESTC base file were catalogued again” (Crump 105). </w:t>
-      </w:r>
-      <w:hyperlink r:id="rId34" w:history="1">
+        <w:t xml:space="preserve">Unlike earlier Short-Title Catalogues, which appeared as </w:t>
+      </w:r>
+      <w:r>
+        <w:t>lengthy</w:t>
+      </w:r>
+      <w:r>
+        <w:t xml:space="preserve"> print publications, the Eighteenth-Century Short Title Catalogue was conceived as digital from the beginning — a decision which, as Karian notes, “exhibited considerable foresight” (283) in the 1970s. As a result, “ESTC records existed in digital form long before many humanists saw computer technology as central to their work” (Karian 283).  Robin Alston and Mervyn Jannetta developed their own cataloguing rules, distinct from the Library of Congress MARC and UK MARC </w:t>
+      </w:r>
+      <w:r>
+        <w:lastRenderedPageBreak/>
+        <w:t xml:space="preserve">standards (Korshin 211). Once these standards were established, the British Library began to re-catalogue its own holdings, and in 1979 libraries in the United States, Germany, and Australia undertook to supplement them. In these international collaborations, “Where ESTC records already existed, these were adopted as the [new] record and only those works not held in the ESTC base file were catalogued again” (Crump 105). </w:t>
+      </w:r>
+      <w:hyperlink r:id="rId35" w:history="1">
         <w:r>
           <w:t>“One implication of the publication history of short-title catalogues is that they have been deemed functional and valuable even before they were complete. (That estimation is crucial, for their full completion is for all practical purposes impossible.) Judging that even a preliminary form of the records was useful to scholars, the planners of ESTC determined to conduct its development ‘in full public view’ and to make the incomplete file available ‘warts and all’</w:t>
         </w:r>
       </w:hyperlink>
       <w:r>
-        <w:t xml:space="preserve"> (in the words of Henry Snyder and Michael Crump, responding to criticism by Peter Blayney)” (Vander Meulen 270). Accordingly, the in-progress database “was soon available online, from 1980 via the British Library BLAISE [British LibraryAutomated Information SErvice] system and from 1981 in the US Research Libraries </w:t>
+        <w:t xml:space="preserve"> (in the words of Henry Snyder and Michael Crump, responding to criticism by Peter Blayney)” (Vander Meulen 270). </w:t>
+      </w:r>
+      <w:r>
+        <w:t>Accordingly, the in-progress database “was soon available online, from 1980 via the British Library BLAISE [British Library</w:t>
+      </w:r>
+      <w:r>
+        <w:t xml:space="preserve"> </w:t>
+      </w:r>
+      <w:r>
+        <w:t xml:space="preserve">Automated Information SErvice] system and from 1981 in the US Research Libraries Group RLIN [Research Libraries Information Network] system” (Norman). </w:t>
+      </w:r>
+      <w:r>
+        <w:t>Each of these databases was worked on locally by researchers, and then updated and reconciled with each other weekly.</w:t>
+      </w:r>
+    </w:p>
+    <w:p>
+      <w:pPr>
+        <w:pStyle w:val="Paragraph"/>
+      </w:pPr>
+      <w:r>
+        <w:t xml:space="preserve">To supplement these databases, accessible almost exclusively to librarians with specialized training in operating them and primarily used by the scholars compiling the file, the ESTC intended to publish editions at particular milestones of completeness, intended for the use of non-librarian scholars. Their “first step, a fiche catalogue of [the British Library’s] holdings, together with indexes, generated by the computer” (Crump 105) was published in a microform “snapshot” in 1983, but other milestones did not occur according to schedule. The “joint Anglo-American interim publication of the ESTC file ” (Korshin 212) which was expected to follow on microform in 1984 (Korshin 212) did not appear. Alston attributed the delays partly to the </w:t>
       </w:r>
       <w:r>
         <w:lastRenderedPageBreak/>
-        <w:t>Group RLIN [Research Libraries Information Network] system” (Norman). Each of these databases was worked on locally by researchers, and then updated and reconciled with each other weekly.</w:t>
+        <w:t xml:space="preserve">immensity of the task, and partly to the impact of short-term cost-cutting decisions, like the reduction of early-stage proofreading or of in-person examination of books, which dramatically increased the labour of verifying the resulting database record. Although he consistently warned “how easily strategic decisions based exclusively on cost usually lead to greater, not less, eventual costs” (Alston), the ESTC each year seemed to be facing a new budget struggle, and important maintenance labour was several times deferred. This created something like a paradox for the ESTC: funding bodies wanted to commit less money to a project which was behind schedule, but the project would remain behind schedule unless it was funded to complete the work required. </w:t>
       </w:r>
     </w:p>
     <w:p>
@@ -23729,19 +24699,17 @@
         <w:pStyle w:val="Paragraph"/>
       </w:pPr>
       <w:r>
-        <w:t xml:space="preserve">To supplement these databases, accessible almost exclusively to librarians with specialized training in operating them and primarily used by the scholars compiling the file, the ESTC intended to publish editions at particular milestones of completeness, intended for the use of non-librarian scholars. Their “first step, a fiche catalogue of [the British Library’s] holdings, together with indexes, generated by the computer” (Crump 105) was published in a microform “snapshot” in 1983, but other milestones did not occur according to schedule. The “joint Anglo-American interim publication of the ESTC file ” (Korshin 212) which was expected to follow on microform in 1984 (Korshin 212) did not appear. Alston attributed the delays partly to the immensity of the task, and partly to the impact of short-term cost-cutting decisions, like the reduction of early-stage proofreading or of in-person examination of books, which dramatically increased the labour of verifying the resulting database record. Although he consistently warned “how easily strategic decisions based exclusively on cost usually lead to greater, not less, eventual costs” (Alston), the ESTC each year seemed to be facing a new budget struggle, and important maintenance labour was several times deferred. This created something like a paradox for the ESTC: funding bodies wanted to commit less money to a project which was behind schedule, but the project would remain behind schedule unless it was funded to complete the work required. </w:t>
-      </w:r>
-    </w:p>
-    <w:p>
-      <w:pPr>
-        <w:pStyle w:val="Paragraph"/>
-      </w:pPr>
-      <w:r>
-        <w:t xml:space="preserve">Nonetheless, work continued, and in 1985, the online databases in RLIN and BLAISE were upgraded to allow dynamic updates to a single shared file (Crump 106), which for the first time allowed continuous access to a shared record, rather than the constant exchange and messy </w:t>
+        <w:t xml:space="preserve">Nonetheless, work continued, and in 1985, the online databases in RLIN and BLAISE were upgraded to allow dynamic updates to a single shared file (Crump 106), which for the first time allowed continuous access to a shared record, rather than the constant exchange and messy merging of individual partially-overlapping records. “Until the file was dynamically available online on RLIN in 1985 batch processing was a weekly nightmare” (Alston). At this time, it was hoped that the new RLIN file would “result in a more complete and coherent ‘first edition’ of ESTC” to be published in 1989 (Crump 106), though this deadline, too, was not met. In the </w:t>
+      </w:r>
+      <w:r>
+        <w:t>meantime</w:t>
+      </w:r>
+      <w:r>
+        <w:t xml:space="preserve"> “the ESTC file [was] available to scholars on both BLAISE-LINE and on RLIN.” (Crump 106). To facilitate its use, the ESTC distributed “[a] simplified manual for searching the file on-line” (Crump 106). Crump took the opportunity of the update to rhapsodize on the database’s potential usefulness for other scholars: “No longer is the scholar limited in access to the data by the fixity of the printed page” (106). This valuable resource was not without cost. Although the manual on how to formulate search queries was free, use of the ESTC itself was notably not. Institutions or individuals paid to subscribe to the ESTC itself, paid per query for </w:t>
       </w:r>
       <w:r>
         <w:lastRenderedPageBreak/>
-        <w:t>merging of individual partially-overlapping records. “Until the file was dynamically available online on RLIN in 1985 batch processing was a weekly nightmare” (Alston). At this time, it was hoped that the new RLIN file would “result in a more complete and coherent ‘first edition’ of ESTC” to be published in 1989 (Crump 106), though this deadline, too, was not met. In the mean time “the ESTC file [was] available to scholars on both BLAISE-LINE and on RLIN.” (Crump 106). To facilitate its use, the ESTC distributed “[a] simplified manual for searching the file on-line” (Crump 106). Crump took the opportunity of the update to rhapsodize on the database’s potential usefulness for other scholars: “No longer is the scholar limited in access to the data by the fixity of the printed page” (106). This valuable resource was not without cost. Although the manual on how to formulate search queries was free, use of the ESTC itself was notably not. Institutions or individuals paid to subscribe to the ESTC itself, paid per query for searches to be run, paid per minute for being connected to the database, and often paid for access to the computers they must use in their own libraries. Tabor says “the ongoing expense of consulting ESTC was the cyber-equivalent of the hefty up-front payment needed to acquire its printed predecessors, STC and Wing” (367).</w:t>
+        <w:t>searches to be run, paid per minute for being connected to the database, and often paid for access to the computers they must use in their own libraries. Tabor says “the ongoing expense of consulting ESTC was the cyber-equivalent of the hefty up-front payment needed to acquire its printed predecessors, STC and Wing” (367).</w:t>
       </w:r>
     </w:p>
     <w:p>
@@ -23778,18 +24746,25 @@
           <w:sz w:val="24"/>
           <w:szCs w:val="24"/>
         </w:rPr>
-        <w:t xml:space="preserve">“In 1987, with the agreement of the Bibliographical Society and the Modern Language Association of America, the International Committee approved the extension of the database to cover the period from the beginning of printing in the British Isles (ca. 1472) to 1700. The file changed its name to the 'English Short Title Catalogue', thereby keeping its well-known acronym. The USA team began cataloguing pre-1701 material in 1989, joined in the mid-1990s by the British Library team, and the resulting records were made available in the RLIN file from 1994.” (Norman). “In 1992, IESTC approved a further extension of the file to include serial publications. The USA team began work in 1994 on the cataloguing of serials within the scope of </w:t>
-      </w:r>
-      <w:r>
-        <w:rPr>
-          <w:rFonts w:ascii="TimesNewRomanPSMT" w:hAnsi="TimesNewRomanPSMT" w:cs="Helvetica"/>
-          <w:color w:val="000000"/>
-          <w:kern w:val="1"/>
-          <w:sz w:val="24"/>
-          <w:szCs w:val="24"/>
-        </w:rPr>
+        <w:t xml:space="preserve">“In 1987, with the agreement of the Bibliographical Society and the Modern Language Association of America, the International Committee approved the extension of the database to cover the period from the beginning of printing in the British Isles (ca. 1472) to 1700. The file changed its name to the 'English Short Title Catalogue', thereby keeping its well-known acronym. The USA team began cataloguing pre-1701 material in 1989, joined in the mid-1990s by the British Library team, and the resulting records were made available in the RLIN file from 1994.” (Norman). “In 1992, IESTC approved a further extension of the file to include serial publications. The USA team began work in 1994 on the cataloguing of serials within the scope of ESTC” (Norman). </w:t>
+      </w:r>
+    </w:p>
+    <w:p>
+      <w:pPr>
+        <w:pStyle w:val="Paragraph"/>
+      </w:pPr>
+      <w:r>
+        <w:t>Concurrently with the development of the ESTC, Wing’s seventeenth-century STC was undergoing redevelopment into a second edition, overseen by Katharine Pantzer. The second edition of Wing’s STC was published in two volumes in 1976 and 1986, followed by a set of exhaustive indexes in 1991. This second edition “represented a vast development of the original” (Vander Meulen 268), incorporating thousands of new entries, expanding the titles, and adding explanatory notes and headnotes. Its completion in 1991 also marked the end of the ability of its publisher and sponsor, the Bibliographical Society, to support it (Vander Meulen 269). “Accordingly, in 1999 the Society made an agreement with ESTC whereby the latter… would assume official responsibility for receiving new STC data” (</w:t>
+      </w:r>
+      <w:r>
+        <w:t>Vander</w:t>
+      </w:r>
+      <w:r>
+        <w:t xml:space="preserve"> Meulen 270). The ESTC </w:t>
+      </w:r>
+      <w:r>
         <w:lastRenderedPageBreak/>
-        <w:t xml:space="preserve">ESTC” (Norman). </w:t>
+        <w:t>continued to research new entries and improve existing ones, releasing a second edition of the file on CD-ROM in 1998 and a third edition in 2003 (Norman).</w:t>
       </w:r>
     </w:p>
     <w:p>
@@ -23797,27 +24772,9 @@
         <w:pStyle w:val="Paragraph"/>
       </w:pPr>
       <w:r>
-        <w:t>Concurrently with the development of the ESTC, Wing’s seventeenth-century STC was undergoing redevelopment into a second edition, overseen by Katharine Pantzer. The second edition of Wing’s STC was published in two volumes in 1976 and 1986, followed by a set of exhaustive indexes in 1991. This second edition “represented a vast development of the original” (Vander Meulen 268), incorporating thousands of new entries, expanding the titles, and adding explanatory notes and headnotes. Its completion in 1991 also marked the end of the ability of its publisher and sponsor, the Bibliographical Society, to support it (Vander Meulen 269). “Accordingly, in 1999 the Society made an agreement with ESTC whereby the latter… would assume official responsibility for receiving new STC data” (</w:t>
-      </w:r>
-      <w:r>
-        <w:t>Vander</w:t>
-      </w:r>
-      <w:r>
-        <w:t xml:space="preserve"> Meulen 270). The ESTC continued to research new entries and improve existing ones, releasing a second edition of the file on CD-ROM in 1998 and a third edition in 2003 (Norman).</w:t>
-      </w:r>
-    </w:p>
-    <w:p>
-      <w:pPr>
-        <w:pStyle w:val="Paragraph"/>
-      </w:pPr>
-      <w:r>
-        <w:t xml:space="preserve">In 2006, almost thirty years after the commencement of the project, the ESTC underwent another major shift: the database was made publicly available to be searched for free online. This inspired more rhapsodizing, this time from Tabor: “The freeing of ESTC … now places in one location, for the consultation of anyone with internet access, the fullest and most up-to-date bibliographical account of ‘English’ printing” (367). At the same time, the ESTC began a project “to provide full title and imprint transcriptions for the eighteenth-century records” (Tabor 370). Vander Meulen says that “The history of ESTC is in fact the record of steady developments. Some have been conspicuous—for instance, the physical progression from a printed prototype to microfiche, CD, online access via the vendors Blaise Line and RLIN, and universal online availability through the British Library.” (Vander Meulen 270) Many more have been less visible, in constant improvements to the accuracy and detail of the records. In 2011, the Center </w:t>
-      </w:r>
-      <w:r>
-        <w:lastRenderedPageBreak/>
-        <w:t>for Bibliographical Studies and Research at the University of California Riverside was awarded a planning grant from the Andrew W. Mellon Foundation to “redesign the ESTC as a 21st century research tool”</w:t>
-      </w:r>
-      <w:hyperlink r:id="rId35" w:history="1">
+        <w:t>In 2006, almost thirty years after the commencement of the project, the ESTC underwent another major shift: the database was made publicly available to be searched for free online. This inspired more rhapsodizing, this time from Tabor: “The freeing of ESTC … now places in one location, for the consultation of anyone with internet access, the fullest and most up-to-date bibliographical account of ‘English’ printing” (367). At the same time, the ESTC began a project “to provide full title and imprint transcriptions for the eighteenth-century records” (Tabor 370). Vander Meulen says that “The history of ESTC is in fact the record of steady developments. Some have been conspicuous—for instance, the physical progression from a printed prototype to microfiche, CD, online access via the vendors Blaise Line and RLIN, and universal online availability through the British Library.” (Vander Meulen 270) Many more have been less visible, in constant improvements to the accuracy and detail of the records. In 2011, the Center for Bibliographical Studies and Research at the University of California Riverside was awarded a planning grant from the Andrew W. Mellon Foundation to “redesign the ESTC as a 21st century research tool”</w:t>
+      </w:r>
+      <w:hyperlink r:id="rId36" w:history="1">
         <w:r>
           <w:t xml:space="preserve"> (“Planning G</w:t>
         </w:r>
@@ -23860,7 +24817,11 @@
         <w:t>uses</w:t>
       </w:r>
       <w:r>
-        <w:t xml:space="preserve"> to which it expects that knowledge to be put. Examining the implicit assumptions that will make a given organization of knowledge seem logical, we can work backwards to the purpose of mission of the initial knowledge creation. Thus Tabor describes the data structure and the mission of the ESTC in a single statement: “ESTC’s most basic bibliographical function is to provide, for each edition, a description of the ideal copy, meaning the most complete and correct manifestation of that edition as the printer and publisher intended it” (369). Korshin further elaborates the use envisioned for this information: “the ESTC's cataloguing rules have been devised in such a way that a scholar anywhere in the world can tell, from the ESTC entry, whether the copy of the book in his or her library is the same or different from the one listed in ESTC” (211). Both “edition” and “ideal copy” are terms defined around the interests of a specialist audience of bibliographers, which bear inexact but important relationships to the formulation of an ESTC record.</w:t>
+        <w:t xml:space="preserve"> to which it expects that knowledge to be put. Examining the implicit assumptions that will make a given organization of knowledge seem logical, we can work backwards to the purpose of mission of the initial knowledge creation. Thus Tabor describes the data structure and the mission of the ESTC in a </w:t>
+      </w:r>
+      <w:r>
+        <w:lastRenderedPageBreak/>
+        <w:t>single statement: “ESTC’s most basic bibliographical function is to provide, for each edition, a description of the ideal copy, meaning the most complete and correct manifestation of that edition as the printer and publisher intended it” (369). Korshin further elaborates the use envisioned for this information: “the ESTC's cataloguing rules have been devised in such a way that a scholar anywhere in the world can tell, from the ESTC entry, whether the copy of the book in his or her library is the same or different from the one listed in ESTC” (211). Both “edition” and “ideal copy” are terms defined around the interests of a specialist audience of bibliographers, which bear inexact but important relationships to the formulation of an ESTC record.</w:t>
       </w:r>
     </w:p>
     <w:p>
@@ -23877,20 +24838,20 @@
         <w:footnoteReference w:id="27"/>
       </w:r>
       <w:r>
-        <w:t xml:space="preserve"> though in practice different levels of granularity are applied in distinguishing between editions. The ESTC sometimes has separate entries for groups within an </w:t>
+        <w:t xml:space="preserve"> though in practice different levels of granularity are applied in distinguishing between editions. The ESTC sometimes has separate entries for groups within an edition “when certain separately planned marketing units can be identified within the edition, such as reissues, imprint variants, and large versus regular-paper copies” (Tabor 369). Karian describes that “[s]ometimes the ESTC contains additional records if there are multiple </w:t>
+      </w:r>
+      <w:r>
+        <w:rPr>
+          <w:i/>
+        </w:rPr>
+        <w:t>states</w:t>
+      </w:r>
+      <w:r>
+        <w:t xml:space="preserve"> of an edition (a different state results from cancels or minor changes to the setting of type)” (289). Or, in “the later eighteenth century, when reprints from standing type became more common, ESTC cataloguers have occasionally granularized down to the level of individual impressions” (Tabor 369). As a result, Karian argues persuasively that ESTC records should not be treated as synonymous with “editions,” “issues,” or “titles,” since the same definitions of those boundaries may not be applied consistently. The specific question he poses is “What is the unit that the ESTC uses?” (289), and important question, to which the answer cannot really be “editions,” despite the best attempts of the ESTC bibliographers. Instead, he says “one should refer instead </w:t>
       </w:r>
       <w:r>
         <w:lastRenderedPageBreak/>
-        <w:t xml:space="preserve">edition “when certain separately planned marketing units can be identified within the edition, such as reissues, imprint variants, and large versus regular-paper copies” (Tabor 369). Karian describes that “[s]ometimes the ESTC contains additional records if there are multiple </w:t>
-      </w:r>
-      <w:r>
-        <w:rPr>
-          <w:i/>
-        </w:rPr>
-        <w:t>states</w:t>
-      </w:r>
-      <w:r>
-        <w:t xml:space="preserve"> of an edition (a different state results from cancels or minor changes to the setting of type)” (289). Or, in “the later eighteenth century, when reprints from standing type became more common, ESTC cataloguers have occasionally granularized down to the level of individual impressions” (Tabor 369). As a result, Karian argues persuasively that ESTC records should not be treated as synonymous with “editions,” “issues,” or “titles,” since the same definitions of those boundaries may not be applied consistently. The specific question he poses is “What is the unit that the ESTC uses?” (289), and important question, to which the answer cannot really be “editions,” despite the best attempts of the ESTC bibliographers. Instead, he says “one should refer instead only to the ESTC record, a unit created by the ESTC and having no meaning outside the ESTC” (Karian 289).</w:t>
+        <w:t>only to the ESTC record, a unit created by the ESTC and having no meaning outside the ESTC” (Karian 289).</w:t>
       </w:r>
       <w:r>
         <w:rPr>
@@ -23904,36 +24865,42 @@
         <w:pStyle w:val="Paragraph"/>
       </w:pPr>
       <w:r>
-        <w:t xml:space="preserve">The “ideal copy,” too, represents an interpretation. Because the ESTC is essentially a movel based on limited samples of an imagined lost prior whole — “the most complete and correct manifestation of that edition as the printer and publisher intended it,” as Tabor termed it (369) — a new sample can change the model. As Tabor describes, “[a]s additional reports of copies arrive, it may be that the ideal description must change in response. For instance, the existence of a half-title may only emerge on the evidence of the seventh copy reported. A half-title would then be added to the description of the ideal copy, and the six previously matched physical </w:t>
+        <w:t xml:space="preserve">The “ideal copy,” too, represents an interpretation. Because the ESTC is essentially a </w:t>
+      </w:r>
+      <w:r>
+        <w:t>model</w:t>
+      </w:r>
+      <w:r>
+        <w:t xml:space="preserve"> based on limited samples of an imagined lost prior whole — “the most complete and correct manifestation of that edition as the printer and publisher intended it,” as Tabor termed it (369) — a new sample can change the model. As Tabor describes, “[a]s additional reports of copies arrive, it may be that the ideal description must change in response. For instance, the existence of a half-title may only emerge on the evidence of the seventh copy reported. A half-title would then be added to the description of the ideal copy, and the six previously matched physical copies will receive notes recording that they are imperfect in this respect” (370). The ideal copy, like the database itself, thus represents a moving target.</w:t>
+      </w:r>
+    </w:p>
+    <w:p>
+      <w:pPr>
+        <w:pStyle w:val="Paragraph"/>
+      </w:pPr>
+      <w:r>
+        <w:t xml:space="preserve">So, how do these ideas of the edition and the ideal copy shape the data structures employed in the building of the ESTC? Consulting an individual ESTC record in the online database, as we can see in Figure 6, reveals a lot of information all pointing ‘outside’ of the ESTC itself. It begins with six details which will be present for every title: the “System Number” and “Citation Number” uniquely identifying the record; the author; the title; the publication information; and a physical description. It then displays any uncategorized “notes,” which in the case of </w:t>
+      </w:r>
+      <w:r>
+        <w:rPr>
+          <w:i/>
+        </w:rPr>
+        <w:t>The Emigrants</w:t>
+      </w:r>
+      <w:r>
+        <w:t xml:space="preserve"> (1793) consist of two additions to the physical description</w:t>
+      </w:r>
+      <w:r>
+        <w:t xml:space="preserve">. </w:t>
+      </w:r>
+      <w:r>
+        <w:t xml:space="preserve">The entry then points ‘outward’ to two “Surrogates”: the microfilm, and the electronic reproduction of the microfilm </w:t>
       </w:r>
       <w:r>
         <w:lastRenderedPageBreak/>
-        <w:t>copies will receive notes recording that they are imperfect in this respect” (370). The ideal copy, like the database itself, thus represents a moving target.</w:t>
-      </w:r>
-    </w:p>
-    <w:p>
-      <w:pPr>
-        <w:pStyle w:val="Paragraph"/>
-      </w:pPr>
-      <w:r>
-        <w:t xml:space="preserve">So, how do these ideas of the edition and the ideal copy shape the data structures employed in the building of the ESTC? Consulting an individual ESTC record in the online database, as we can see in Figure 6, reveals a lot of information all pointing ‘outside’ of the ESTC itself. It begins with six details which will be present for every title: the “System Number” and “Citation Number” uniquely identifying the record; the author; the title; the publication information; and a physical description. It then displays any uncategorized “notes,” which in the case of </w:t>
-      </w:r>
-      <w:r>
-        <w:rPr>
-          <w:i/>
-        </w:rPr>
-        <w:t>The Emigrants</w:t>
-      </w:r>
-      <w:r>
-        <w:t xml:space="preserve"> (1793) consist of two additions to the physical description</w:t>
-      </w:r>
-      <w:r>
-        <w:t xml:space="preserve">. </w:t>
-      </w:r>
-      <w:r>
-        <w:t xml:space="preserve">The entry then points ‘outward’ to two “Surrogates”: the microfilm, and the electronic reproduction of the microfilm which is collected in ECCO. </w:t>
-      </w:r>
-      <w:hyperlink r:id="rId36" w:history="1">
+        <w:t xml:space="preserve">which is collected in ECCO. </w:t>
+      </w:r>
+      <w:hyperlink r:id="rId37" w:history="1">
         <w:r>
           <w:t>A very brief description is made of the work’s content — its subject is “English poetry — 18</w:t>
         </w:r>
@@ -23990,9 +24957,9 @@
           <w:szCs w:val="24"/>
         </w:rPr>
         <w:lastRenderedPageBreak/>
-        <w:pict w14:anchorId="592A980A">
+        <w:pict w14:anchorId="13CD5E33">
           <v:shape id="Picture 6" o:spid="_x0000_i1025" type="#_x0000_t75" alt="A screenshot of a social media post&#10;&#10;Description automatically generated" style="width:405.3pt;height:632.9pt;visibility:visible;mso-wrap-style:square">
-            <v:imagedata r:id="rId37" o:title="A screenshot of a social media post&#10;&#10;Description automatically generated"/>
+            <v:imagedata r:id="rId38" o:title="A screenshot of a social media post&#10;&#10;Description automatically generated"/>
           </v:shape>
         </w:pict>
       </w:r>
@@ -24197,7 +25164,27 @@
           <w:szCs w:val="24"/>
         </w:rPr>
         <w:lastRenderedPageBreak/>
-        <w:t>however, several new forms fo searching become available, implied in the hyperlink formatting: almost any field in the entry can be clicked to reach other matching ESTC entries.</w:t>
+        <w:t xml:space="preserve">however, several new forms </w:t>
+      </w:r>
+      <w:r>
+        <w:rPr>
+          <w:rFonts w:ascii="TimesNewRomanPSMT" w:hAnsi="TimesNewRomanPSMT" w:cs="Helvetica"/>
+          <w:color w:val="000000"/>
+          <w:kern w:val="1"/>
+          <w:sz w:val="24"/>
+          <w:szCs w:val="24"/>
+        </w:rPr>
+        <w:t>of</w:t>
+      </w:r>
+      <w:r>
+        <w:rPr>
+          <w:rFonts w:ascii="TimesNewRomanPSMT" w:hAnsi="TimesNewRomanPSMT" w:cs="Helvetica"/>
+          <w:color w:val="000000"/>
+          <w:kern w:val="1"/>
+          <w:sz w:val="24"/>
+          <w:szCs w:val="24"/>
+        </w:rPr>
+        <w:t xml:space="preserve"> searching become available, implied in the hyperlink formatting: almost any field in the entry can be clicked to reach other matching ESTC entries.</w:t>
       </w:r>
     </w:p>
     <w:p>
@@ -24277,20 +25264,7 @@
           <w:szCs w:val="24"/>
           <w:lang w:val="en-US"/>
         </w:rPr>
-        <w:t xml:space="preserve"> consensus whic</w:t>
-      </w:r>
-      <w:bookmarkStart w:id="67" w:name="_GoBack"/>
-      <w:bookmarkEnd w:id="67"/>
-      <w:r>
-        <w:rPr>
-          <w:rFonts w:ascii="TimesNewRomanPSMT" w:hAnsi="TimesNewRomanPSMT" w:cs="Helvetica"/>
-          <w:color w:val="000000"/>
-          <w:kern w:val="1"/>
-          <w:sz w:val="24"/>
-          <w:szCs w:val="24"/>
-          <w:lang w:val="en-US"/>
-        </w:rPr>
-        <w:t xml:space="preserve">h sees her as increasingly important and canonical in the period. Her partial inclusion in ECCO-TCP seems particularly likely to lead to ill-supported conclusions by researchers who might easily assume that their text-mining research is taking her works into consideration. However, since none of her </w:t>
+        <w:t xml:space="preserve"> consensus which sees her as increasingly important and canonical in the period. Her partial inclusion in ECCO-TCP seems particularly likely to lead to ill-supported conclusions by researchers who might easily assume that their text-mining research is taking her works into consideration. However, since none of her </w:t>
       </w:r>
       <w:r>
         <w:rPr>
@@ -24334,7 +25308,42 @@
           <w:szCs w:val="24"/>
           <w:lang w:val="en-US"/>
         </w:rPr>
-        <w:t xml:space="preserve"> included, nor any of the politically radical novels which made up a substantial portion of her latter career, some of her most novel and important contributions to the literature of the period </w:t>
+        <w:t xml:space="preserve"> included, nor any of the politically radical novels which made up a substantial portion of her latter career, </w:t>
+      </w:r>
+      <w:r>
+        <w:rPr>
+          <w:rFonts w:ascii="TimesNewRomanPSMT" w:hAnsi="TimesNewRomanPSMT" w:cs="Helvetica"/>
+          <w:i/>
+          <w:iCs/>
+          <w:color w:val="000000"/>
+          <w:kern w:val="1"/>
+          <w:sz w:val="24"/>
+          <w:szCs w:val="24"/>
+          <w:lang w:val="en-US"/>
+        </w:rPr>
+        <w:t>nor</w:t>
+      </w:r>
+      <w:r>
+        <w:rPr>
+          <w:rFonts w:ascii="TimesNewRomanPSMT" w:hAnsi="TimesNewRomanPSMT" w:cs="Helvetica"/>
+          <w:color w:val="000000"/>
+          <w:kern w:val="1"/>
+          <w:sz w:val="24"/>
+          <w:szCs w:val="24"/>
+          <w:lang w:val="en-US"/>
+        </w:rPr>
+        <w:t xml:space="preserve"> any of her natural history, </w:t>
+      </w:r>
+      <w:r>
+        <w:rPr>
+          <w:rFonts w:ascii="TimesNewRomanPSMT" w:hAnsi="TimesNewRomanPSMT" w:cs="Helvetica"/>
+          <w:color w:val="000000"/>
+          <w:kern w:val="1"/>
+          <w:sz w:val="24"/>
+          <w:szCs w:val="24"/>
+          <w:lang w:val="en-US"/>
+        </w:rPr>
+        <w:t xml:space="preserve">some of her most important contributions to the literature of the period </w:t>
       </w:r>
       <w:r>
         <w:rPr>
@@ -24811,7 +25820,7 @@
         </w:rPr>
         <w:t xml:space="preserve"> </w:t>
       </w:r>
-      <w:bookmarkStart w:id="68" w:name="ESTC_corpus"/>
+      <w:bookmarkStart w:id="67" w:name="ESTC_corpus"/>
       <w:r>
         <w:rPr>
           <w:rFonts w:ascii="TimesNewRomanPSMT" w:hAnsi="TimesNewRomanPSMT" w:cs="Helvetica"/>
@@ -24823,7 +25832,7 @@
         </w:rPr>
         <w:t>with</w:t>
       </w:r>
-      <w:bookmarkEnd w:id="68"/>
+      <w:bookmarkEnd w:id="67"/>
       <w:r>
         <w:rPr>
           <w:rFonts w:ascii="TimesNewRomanPSMT" w:hAnsi="TimesNewRomanPSMT" w:cs="Helvetica"/>
@@ -24889,7 +25898,7 @@
           <w:u w:color="0000FF"/>
         </w:rPr>
       </w:pPr>
-      <w:bookmarkStart w:id="69" w:name="ECCO"/>
+      <w:bookmarkStart w:id="68" w:name="ECCO"/>
       <w:r>
         <w:rPr>
           <w:rFonts w:ascii="TimesNewRomanPSMT" w:hAnsi="TimesNewRomanPSMT" w:cs="Helvetica"/>
@@ -24901,7 +25910,7 @@
         </w:rPr>
         <w:t>My</w:t>
       </w:r>
-      <w:bookmarkEnd w:id="69"/>
+      <w:bookmarkEnd w:id="68"/>
       <w:r>
         <w:rPr>
           <w:rFonts w:ascii="TimesNewRomanPSMT" w:hAnsi="TimesNewRomanPSMT" w:cs="Helvetica"/>
@@ -25055,7 +26064,7 @@
           <w:u w:color="0000FF"/>
         </w:rPr>
       </w:pPr>
-      <w:bookmarkStart w:id="70" w:name="OCR_accuracy"/>
+      <w:bookmarkStart w:id="69" w:name="OCR_accuracy"/>
       <w:r>
         <w:rPr>
           <w:rFonts w:ascii="TimesNewRomanPSMT" w:hAnsi="TimesNewRomanPSMT" w:cs="Helvetica"/>
@@ -25067,7 +26076,7 @@
         </w:rPr>
         <w:t>I</w:t>
       </w:r>
-      <w:bookmarkEnd w:id="70"/>
+      <w:bookmarkEnd w:id="69"/>
       <w:r>
         <w:rPr>
           <w:rFonts w:ascii="TimesNewRomanPSMT" w:hAnsi="TimesNewRomanPSMT" w:cs="Helvetica"/>
@@ -25114,7 +26123,7 @@
         <w:lastRenderedPageBreak/>
         <w:t xml:space="preserve">at </w:t>
       </w:r>
-      <w:hyperlink r:id="rId38" w:history="1">
+      <w:hyperlink r:id="rId39" w:history="1">
         <w:r>
           <w:rPr>
             <w:rFonts w:ascii="TimesNewRomanPSMT" w:hAnsi="TimesNewRomanPSMT" w:cs="Helvetica"/>
@@ -25176,7 +26185,7 @@
         </w:rPr>
         <w:t xml:space="preserve">I attempted to download the HathiTrust edition by going to the “text-only view of this item” at </w:t>
       </w:r>
-      <w:hyperlink r:id="rId39" w:history="1">
+      <w:hyperlink r:id="rId40" w:history="1">
         <w:r>
           <w:rPr>
             <w:rFonts w:ascii="TimesNewRomanPSMT" w:hAnsi="TimesNewRomanPSMT" w:cs="Helvetica"/>
@@ -25299,7 +26308,7 @@
         </w:rPr>
         <w:t xml:space="preserve">At this point I was ready to load the files into Juxta. I signed in to Juxta Commons (at </w:t>
       </w:r>
-      <w:hyperlink r:id="rId40" w:history="1">
+      <w:hyperlink r:id="rId41" w:history="1">
         <w:r>
           <w:rPr>
             <w:rFonts w:ascii="TimesNewRomanPSMT" w:hAnsi="TimesNewRomanPSMT" w:cs="Helvetica"/>
@@ -25415,7 +26424,7 @@
           <w:u w:color="0F80FF"/>
         </w:rPr>
       </w:pPr>
-      <w:bookmarkStart w:id="71" w:name="gender_package_in_R"/>
+      <w:bookmarkStart w:id="70" w:name="gender_package_in_R"/>
       <w:r>
         <w:rPr>
           <w:rFonts w:ascii="TimesNewRomanPSMT" w:hAnsi="TimesNewRomanPSMT" w:cs="Helvetica"/>
@@ -25427,7 +26436,7 @@
         </w:rPr>
         <w:t>The</w:t>
       </w:r>
-      <w:bookmarkEnd w:id="71"/>
+      <w:bookmarkEnd w:id="70"/>
       <w:r>
         <w:rPr>
           <w:rFonts w:ascii="TimesNewRomanPSMT" w:hAnsi="TimesNewRomanPSMT" w:cs="Helvetica"/>
@@ -25709,7 +26718,7 @@
           <w:u w:color="0F80FF"/>
         </w:rPr>
       </w:pPr>
-      <w:bookmarkStart w:id="72" w:name="running_gender_on_ECCO_sample"/>
+      <w:bookmarkStart w:id="71" w:name="running_gender_on_ECCO_sample"/>
       <w:r>
         <w:rPr>
           <w:rFonts w:ascii="TimesNewRomanPSMT" w:hAnsi="TimesNewRomanPSMT" w:cs="Helvetica"/>
@@ -25721,7 +26730,7 @@
         </w:rPr>
         <w:t>To</w:t>
       </w:r>
-      <w:bookmarkEnd w:id="72"/>
+      <w:bookmarkEnd w:id="71"/>
       <w:r>
         <w:rPr>
           <w:rFonts w:ascii="TimesNewRomanPSMT" w:hAnsi="TimesNewRomanPSMT" w:cs="Helvetica"/>
@@ -26578,7 +27587,7 @@
           <w:u w:color="0F80FF"/>
         </w:rPr>
       </w:pPr>
-      <w:bookmarkStart w:id="73" w:name="Table_ntableSmith4dbs"/>
+      <w:bookmarkStart w:id="72" w:name="Table_ntableSmith4dbs"/>
       <w:r>
         <w:rPr>
           <w:rFonts w:ascii="TimesNewRomanPSMT" w:hAnsi="TimesNewRomanPSMT" w:cs="Helvetica"/>
@@ -26590,7 +27599,7 @@
         </w:rPr>
         <w:t>Table</w:t>
       </w:r>
-      <w:bookmarkEnd w:id="73"/>
+      <w:bookmarkEnd w:id="72"/>
       <w:r>
         <w:rPr>
           <w:rFonts w:ascii="TimesNewRomanPSMT" w:hAnsi="TimesNewRomanPSMT" w:cs="Helvetica"/>
@@ -26759,7 +27768,7 @@
           <w:u w:color="0F80FF"/>
         </w:rPr>
       </w:pPr>
-      <w:bookmarkStart w:id="74" w:name="Figure_nfigSmith4dbsalluvial"/>
+      <w:bookmarkStart w:id="73" w:name="Figure_nfigSmith4dbsalluvial"/>
       <w:r>
         <w:rPr>
           <w:rFonts w:ascii="TimesNewRomanPSMT" w:hAnsi="TimesNewRomanPSMT" w:cs="Helvetica"/>
@@ -26771,7 +27780,7 @@
         </w:rPr>
         <w:t>Figure</w:t>
       </w:r>
-      <w:bookmarkEnd w:id="74"/>
+      <w:bookmarkEnd w:id="73"/>
       <w:r>
         <w:rPr>
           <w:rFonts w:ascii="TimesNewRomanPSMT" w:hAnsi="TimesNewRomanPSMT" w:cs="Helvetica"/>
@@ -27922,7 +28931,7 @@
           <w:szCs w:val="24"/>
           <w:lang w:val="en-US"/>
         </w:rPr>
-        <w:t>, volume 78, number 1, 2017, pp. 77–106. [DOI or other permanent link??]</w:t>
+        <w:t>, volume 78, number 1, 2017, pp. 77–106.</w:t>
       </w:r>
     </w:p>
     <w:p>
@@ -28370,7 +29379,27 @@
           <w:szCs w:val="24"/>
           <w:lang w:val="en-US"/>
         </w:rPr>
-        <w:t xml:space="preserve">, by Clemens Apprich, Wendy Hui Kyong Chun, Florian Cramer, and Hito Steyerl, meon press[ they style it all </w:t>
+        <w:t>, by Clemens Apprich, Wendy Hui Kyong Chun, Florian Cramer, and Hito Steyerl, meon press</w:t>
+      </w:r>
+      <w:r>
+        <w:rPr>
+          <w:rFonts w:ascii="Times New Roman" w:hAnsi="Times New Roman" w:cs="Times New Roman"/>
+          <w:color w:val="000000"/>
+          <w:sz w:val="24"/>
+          <w:szCs w:val="24"/>
+          <w:lang w:val="en-US"/>
+        </w:rPr>
+        <w:t xml:space="preserve"> </w:t>
+      </w:r>
+      <w:r>
+        <w:rPr>
+          <w:rFonts w:ascii="Times New Roman" w:hAnsi="Times New Roman" w:cs="Times New Roman"/>
+          <w:color w:val="000000"/>
+          <w:sz w:val="24"/>
+          <w:szCs w:val="24"/>
+          <w:lang w:val="en-US"/>
+        </w:rPr>
+        <w:t xml:space="preserve">and U Minnesota P, </w:t>
       </w:r>
       <w:r>
         <w:rPr>
@@ -28381,7 +29410,7 @@
           <w:lang w:val="en-US"/>
         </w:rPr>
         <w:lastRenderedPageBreak/>
-        <w:t>lowercase] and U Minnesota P, 2018, pp. 59-97, doi:10.14619/1457. In Search Of Media series, edited by Götz Bachman, Timon Beyes, Mercedes Bunz, and Wendy Hui Kyong Chun.</w:t>
+        <w:t>2018, pp. 59-97, doi:10.14619/1457. In Search Of Media series, edited by Götz Bachman, Timon Beyes, Mercedes Bunz, and Wendy Hui Kyong Chun.</w:t>
       </w:r>
     </w:p>
     <w:p>
@@ -32798,7 +33827,7 @@
         </w:rPr>
         <w:t xml:space="preserve">, </w:t>
       </w:r>
-      <w:hyperlink r:id="rId41" w:history="1">
+      <w:hyperlink r:id="rId42" w:history="1">
         <w:r>
           <w:rPr>
             <w:rFonts w:ascii="Times New Roman" w:hAnsi="Times New Roman" w:cs="Times New Roman"/>
@@ -33370,7 +34399,7 @@
         </w:rPr>
         <w:t xml:space="preserve">, </w:t>
       </w:r>
-      <w:hyperlink r:id="rId42" w:history="1">
+      <w:hyperlink r:id="rId43" w:history="1">
         <w:r>
           <w:rPr>
             <w:rFonts w:ascii="Times New Roman" w:hAnsi="Times New Roman" w:cs="Times New Roman"/>
@@ -35697,7 +36726,21 @@
           <w:szCs w:val="24"/>
           <w:lang w:val="en-US"/>
         </w:rPr>
-        <w:t>Eighteenth Century Life</w:t>
+        <w:t xml:space="preserve">Eighteenth Century </w:t>
+      </w:r>
+      <w:bookmarkStart w:id="74" w:name="_GoBack"/>
+      <w:bookmarkEnd w:id="74"/>
+      <w:r>
+        <w:rPr>
+          <w:rFonts w:ascii="Times New Roman" w:hAnsi="Times New Roman" w:cs="Times New Roman"/>
+          <w:i/>
+          <w:iCs/>
+          <w:color w:val="000000"/>
+          <w:sz w:val="24"/>
+          <w:szCs w:val="24"/>
+          <w:lang w:val="en-US"/>
+        </w:rPr>
+        <w:t>Life</w:t>
       </w:r>
       <w:r>
         <w:rPr>
@@ -35975,7 +37018,7 @@
       <w:type w:val="continuous"/>
       <w:pgSz w:w="12240" w:h="15840"/>
       <w:pgMar w:top="1440" w:right="1440" w:bottom="1440" w:left="1440" w:header="708" w:footer="708" w:gutter="0"/>
-      <w:pgNumType w:start="60"/>
+      <w:pgNumType w:start="67"/>
       <w:cols w:space="708"/>
       <w:titlePg/>
       <w:docGrid w:linePitch="272"/>
@@ -36064,6 +37107,82 @@
         <w:szCs w:val="24"/>
       </w:rPr>
       <w:t>117</w:t>
+    </w:r>
+    <w:r>
+      <w:rPr>
+        <w:rFonts w:ascii="Times New Roman" w:hAnsi="Times New Roman" w:cs="Times New Roman"/>
+        <w:i/>
+        <w:iCs/>
+        <w:sz w:val="24"/>
+        <w:szCs w:val="24"/>
+      </w:rPr>
+      <w:fldChar w:fldCharType="end"/>
+    </w:r>
+  </w:p>
+</w:ftr>
+</file>
+
+<file path=word/footer2.xml><?xml version="1.0" encoding="utf-8"?>
+<w:ftr xmlns:wpc="http://schemas.microsoft.com/office/word/2010/wordprocessingCanvas" xmlns:cx="http://schemas.microsoft.com/office/drawing/2014/chartex" xmlns:cx1="http://schemas.microsoft.com/office/drawing/2015/9/8/chartex" xmlns:cx2="http://schemas.microsoft.com/office/drawing/2015/10/21/chartex" xmlns:cx3="http://schemas.microsoft.com/office/drawing/2016/5/9/chartex" xmlns:cx4="http://schemas.microsoft.com/office/drawing/2016/5/10/chartex" xmlns:cx5="http://schemas.microsoft.com/office/drawing/2016/5/11/chartex" xmlns:cx6="http://schemas.microsoft.com/office/drawing/2016/5/12/chartex" xmlns:cx7="http://schemas.microsoft.com/office/drawing/2016/5/13/chartex" xmlns:cx8="http://schemas.microsoft.com/office/drawing/2016/5/14/chartex" xmlns:mc="http://schemas.openxmlformats.org/markup-compatibility/2006" xmlns:aink="http://schemas.microsoft.com/office/drawing/2016/ink" xmlns:am3d="http://schemas.microsoft.com/office/drawing/2017/model3d" xmlns:o="urn:schemas-microsoft-com:office:office" xmlns:r="http://schemas.openxmlformats.org/officeDocument/2006/relationships" xmlns:m="http://schemas.openxmlformats.org/officeDocument/2006/math" xmlns:v="urn:schemas-microsoft-com:vml" xmlns:wp14="http://schemas.microsoft.com/office/word/2010/wordprocessingDrawing" xmlns:wp="http://schemas.openxmlformats.org/drawingml/2006/wordprocessingDrawing" xmlns:w10="urn:schemas-microsoft-com:office:word" xmlns:w="http://schemas.openxmlformats.org/wordprocessingml/2006/main" xmlns:w14="http://schemas.microsoft.com/office/word/2010/wordml" xmlns:w15="http://schemas.microsoft.com/office/word/2012/wordml" xmlns:w16cid="http://schemas.microsoft.com/office/word/2016/wordml/cid" xmlns:w16se="http://schemas.microsoft.com/office/word/2015/wordml/symex" xmlns:wpg="http://schemas.microsoft.com/office/word/2010/wordprocessingGroup" xmlns:wpi="http://schemas.microsoft.com/office/word/2010/wordprocessingInk" xmlns:wne="http://schemas.microsoft.com/office/word/2006/wordml" xmlns:wps="http://schemas.microsoft.com/office/word/2010/wordprocessingShape" mc:Ignorable="w14 w15 w16se w16cid wp14">
+  <w:p>
+    <w:pPr>
+      <w:rPr>
+        <w:rFonts w:ascii="Times New Roman" w:hAnsi="Times New Roman" w:cs="Times New Roman"/>
+        <w:i/>
+        <w:iCs/>
+        <w:sz w:val="24"/>
+        <w:szCs w:val="24"/>
+      </w:rPr>
+    </w:pPr>
+    <w:r>
+      <w:rPr>
+        <w:rFonts w:ascii="Times New Roman" w:hAnsi="Times New Roman" w:cs="Times New Roman"/>
+        <w:i/>
+        <w:iCs/>
+        <w:sz w:val="24"/>
+        <w:szCs w:val="24"/>
+      </w:rPr>
+      <w:t xml:space="preserve">Evalyn </w:t>
+    </w:r>
+    <w:r>
+      <w:rPr>
+        <w:rFonts w:ascii="Times New Roman" w:hAnsi="Times New Roman" w:cs="Times New Roman"/>
+        <w:i/>
+        <w:iCs/>
+        <w:sz w:val="24"/>
+        <w:szCs w:val="24"/>
+      </w:rPr>
+      <w:fldChar w:fldCharType="begin"/>
+    </w:r>
+    <w:r>
+      <w:rPr>
+        <w:rFonts w:ascii="Times New Roman" w:hAnsi="Times New Roman" w:cs="Times New Roman"/>
+        <w:i/>
+        <w:iCs/>
+        <w:sz w:val="24"/>
+        <w:szCs w:val="24"/>
+      </w:rPr>
+      <w:instrText>PAGE</w:instrText>
+    </w:r>
+    <w:r>
+      <w:rPr>
+        <w:rFonts w:ascii="Times New Roman" w:hAnsi="Times New Roman" w:cs="Times New Roman"/>
+        <w:i/>
+        <w:iCs/>
+        <w:sz w:val="24"/>
+        <w:szCs w:val="24"/>
+      </w:rPr>
+      <w:fldChar w:fldCharType="separate"/>
+    </w:r>
+    <w:r>
+      <w:rPr>
+        <w:rFonts w:ascii="Times New Roman" w:hAnsi="Times New Roman" w:cs="Times New Roman"/>
+        <w:i/>
+        <w:iCs/>
+        <w:sz w:val="24"/>
+        <w:szCs w:val="24"/>
+      </w:rPr>
+      <w:t>62</w:t>
     </w:r>
     <w:r>
       <w:rPr>

</xml_diff>